<commit_message>
Aufgaben bearbeitet. Aber nicht die letzte (optionale) Aufgabe
</commit_message>
<xml_diff>
--- a/blatt01/G02B1A_Back-Behrendt-Staeger.docx
+++ b/blatt01/G02B1A_Back-Behrendt-Staeger.docx
@@ -1,6 +1,6 @@
 
 <file path=word/document.xml><?xml version="1.0" encoding="utf-8"?>
-<w:document xmlns:wpc="http://schemas.microsoft.com/office/word/2010/wordprocessingCanvas" xmlns:mc="http://schemas.openxmlformats.org/markup-compatibility/2006" xmlns:o="urn:schemas-microsoft-com:office:office" xmlns:r="http://schemas.openxmlformats.org/officeDocument/2006/relationships" xmlns:m="http://schemas.openxmlformats.org/officeDocument/2006/math" xmlns:v="urn:schemas-microsoft-com:vml" xmlns:wp14="http://schemas.microsoft.com/office/word/2010/wordprocessingDrawing" xmlns:wp="http://schemas.openxmlformats.org/drawingml/2006/wordprocessingDrawing" xmlns:w10="urn:schemas-microsoft-com:office:word" xmlns:w="http://schemas.openxmlformats.org/wordprocessingml/2006/main" xmlns:w14="http://schemas.microsoft.com/office/word/2010/wordml" xmlns:wpg="http://schemas.microsoft.com/office/word/2010/wordprocessingGroup" xmlns:wpi="http://schemas.microsoft.com/office/word/2010/wordprocessingInk" xmlns:wne="http://schemas.microsoft.com/office/word/2006/wordml" xmlns:wps="http://schemas.microsoft.com/office/word/2010/wordprocessingShape" mc:Ignorable="w14 wp14">
+<w:document xmlns:wpc="http://schemas.microsoft.com/office/word/2010/wordprocessingCanvas" xmlns:mc="http://schemas.openxmlformats.org/markup-compatibility/2006" xmlns:o="urn:schemas-microsoft-com:office:office" xmlns:r="http://schemas.openxmlformats.org/officeDocument/2006/relationships" xmlns:m="http://schemas.openxmlformats.org/officeDocument/2006/math" xmlns:v="urn:schemas-microsoft-com:vml" xmlns:wp14="http://schemas.microsoft.com/office/word/2010/wordprocessingDrawing" xmlns:wp="http://schemas.openxmlformats.org/drawingml/2006/wordprocessingDrawing" xmlns:w10="urn:schemas-microsoft-com:office:word" xmlns:w="http://schemas.openxmlformats.org/wordprocessingml/2006/main" xmlns:w14="http://schemas.microsoft.com/office/word/2010/wordml" xmlns:w15="http://schemas.microsoft.com/office/word/2012/wordml" xmlns:wpg="http://schemas.microsoft.com/office/word/2010/wordprocessingGroup" xmlns:wpi="http://schemas.microsoft.com/office/word/2010/wordprocessingInk" xmlns:wne="http://schemas.microsoft.com/office/word/2006/wordml" xmlns:wps="http://schemas.microsoft.com/office/word/2010/wordprocessingShape" mc:Ignorable="w14 w15 wp14">
   <w:body>
     <w:p>
       <w:pPr>
@@ -23,7 +23,7 @@
           <w:lang w:eastAsia="de-DE"/>
         </w:rPr>
         <w:drawing>
-          <wp:anchor distT="0" distB="0" distL="114300" distR="114300" simplePos="0" relativeHeight="251658240" behindDoc="0" locked="0" layoutInCell="1" allowOverlap="1">
+          <wp:anchor distT="0" distB="0" distL="114300" distR="114300" simplePos="0" relativeHeight="251658240" behindDoc="0" locked="0" layoutInCell="1" allowOverlap="1" wp14:anchorId="62A8C961" wp14:editId="004277AB">
             <wp:simplePos x="0" y="0"/>
             <wp:positionH relativeFrom="column">
               <wp:posOffset>5402580</wp:posOffset>
@@ -48,7 +48,7 @@
                     </pic:cNvPicPr>
                   </pic:nvPicPr>
                   <pic:blipFill>
-                    <a:blip r:embed="rId8" cstate="print"/>
+                    <a:blip r:embed="rId7" cstate="print"/>
                     <a:srcRect/>
                     <a:stretch>
                       <a:fillRect/>
@@ -185,6 +185,7 @@
         </w:rPr>
         <w:t xml:space="preserve">, </w:t>
       </w:r>
+      <w:proofErr w:type="spellStart"/>
       <w:r>
         <w:rPr>
           <w:rFonts w:ascii="F22" w:hAnsi="F22" w:cs="F22"/>
@@ -193,6 +194,7 @@
         </w:rPr>
         <w:t>Stäger</w:t>
       </w:r>
+      <w:proofErr w:type="spellEnd"/>
       <w:r>
         <w:rPr>
           <w:rFonts w:ascii="F22" w:hAnsi="F22" w:cs="F22"/>
@@ -217,6 +219,7 @@
         </w:rPr>
         <w:t xml:space="preserve"> </w:t>
       </w:r>
+      <w:proofErr w:type="spellStart"/>
       <w:r>
         <w:rPr>
           <w:rFonts w:ascii="CMSY10" w:hAnsi="CMSY10" w:cs="CMSY10"/>
@@ -231,7 +234,16 @@
           <w:sz w:val="20"/>
           <w:szCs w:val="20"/>
         </w:rPr>
-        <w:t>e 2015</w:t>
+        <w:t>e</w:t>
+      </w:r>
+      <w:proofErr w:type="spellEnd"/>
+      <w:r>
+        <w:rPr>
+          <w:rFonts w:ascii="F22" w:hAnsi="F22" w:cs="F22"/>
+          <w:sz w:val="20"/>
+          <w:szCs w:val="20"/>
+        </w:rPr>
+        <w:t xml:space="preserve"> 2015</w:t>
       </w:r>
     </w:p>
     <w:p>
@@ -254,7 +266,7 @@
           <w:szCs w:val="20"/>
           <w:lang w:eastAsia="de-DE"/>
         </w:rPr>
-        <w:pict>
+        <w:pict w14:anchorId="10F57E0A">
           <v:shapetype id="_x0000_t32" coordsize="21600,21600" o:spt="32" o:oned="t" path="m,l21600,21600e" filled="f">
             <v:path arrowok="t" fillok="f" o:connecttype="none"/>
             <o:lock v:ext="edit" shapetype="t"/>
@@ -536,13 +548,7 @@
         <w:rPr>
           <w:rFonts w:ascii="F17" w:hAnsi="F17" w:cs="F17"/>
         </w:rPr>
-        <w:t>K</w:t>
-      </w:r>
-      <w:r>
-        <w:rPr>
-          <w:rFonts w:ascii="F17" w:hAnsi="F17" w:cs="F17"/>
-        </w:rPr>
-        <w:t>ein Geld</w:t>
+        <w:t>Kein Geld</w:t>
       </w:r>
     </w:p>
     <w:p>
@@ -686,7 +692,32 @@
         <w:rPr>
           <w:rFonts w:ascii="F17" w:hAnsi="F17" w:cs="F17"/>
         </w:rPr>
-        <w:t>…</w:t>
+        <w:t xml:space="preserve">Das Problem besteht darin, dass beim Verbinden das Netzwerk mit der größten Signalstärke ausgewählt wird, sodass ein Angreifer ganz einfach an einem beliebigen </w:t>
+      </w:r>
+      <w:r>
+        <w:rPr>
+          <w:rFonts w:ascii="F17" w:hAnsi="F17" w:cs="F17"/>
+        </w:rPr>
+        <w:lastRenderedPageBreak/>
+        <w:t>Ort einen weiteren WLAN-Access-Point mit der gleichen SSID</w:t>
+      </w:r>
+      <w:r>
+        <w:rPr>
+          <w:rFonts w:ascii="F17" w:hAnsi="F17" w:cs="F17"/>
+        </w:rPr>
+        <w:t xml:space="preserve"> </w:t>
+      </w:r>
+      <w:r>
+        <w:rPr>
+          <w:rFonts w:ascii="F17" w:hAnsi="F17" w:cs="F17"/>
+        </w:rPr>
+        <w:t>einrichten</w:t>
+      </w:r>
+      <w:r>
+        <w:rPr>
+          <w:rFonts w:ascii="F17" w:hAnsi="F17" w:cs="F17"/>
+        </w:rPr>
+        <w:t xml:space="preserve"> kann. Alle Nutzer im nahen Umfeld verbinden sich dann mit dem Angreifer-AP. Dadurch kann der Netzwerkverkehr (problematisch bei Verzicht auf Verschlüsselung) mitgeschnitten werden. Access-Points ohne Namen sind auch nicht wesentlich besser. Es sollte lieber der Netzverkehr verschlüsselt werden, unter Umständen auch durch ein VPN.</w:t>
       </w:r>
     </w:p>
     <w:p>
@@ -720,7 +751,6 @@
           <w:sz w:val="29"/>
           <w:szCs w:val="29"/>
         </w:rPr>
-        <w:lastRenderedPageBreak/>
         <w:t xml:space="preserve">Aufgabe </w:t>
       </w:r>
       <w:r>
@@ -780,14 +810,7 @@
           <w:rFonts w:ascii="F17" w:hAnsi="F17" w:cs="F17"/>
           <w:b/>
         </w:rPr>
-        <w:t xml:space="preserve">1. </w:t>
-      </w:r>
-      <w:r>
-        <w:rPr>
-          <w:rFonts w:ascii="F17" w:hAnsi="F17" w:cs="F17"/>
-          <w:b/>
-        </w:rPr>
-        <w:t>Abgrenzung I</w:t>
+        <w:t>1. Abgrenzung I</w:t>
       </w:r>
       <w:r>
         <w:rPr>
@@ -858,13 +881,27 @@
         <w:rPr>
           <w:rFonts w:ascii="NimbusRomNo9L-Regu" w:hAnsi="NimbusRomNo9L-Regu" w:cs="NimbusRomNo9L-Regu"/>
         </w:rPr>
-        <w:t>Web-Anonymisiere</w:t>
-      </w:r>
+        <w:t>Web-</w:t>
+      </w:r>
+      <w:proofErr w:type="spellStart"/>
       <w:r>
         <w:rPr>
           <w:rFonts w:ascii="NimbusRomNo9L-Regu" w:hAnsi="NimbusRomNo9L-Regu" w:cs="NimbusRomNo9L-Regu"/>
         </w:rPr>
-        <w:t>r)</w:t>
+        <w:t>Anonymisiere</w:t>
+      </w:r>
+      <w:r>
+        <w:rPr>
+          <w:rFonts w:ascii="NimbusRomNo9L-Regu" w:hAnsi="NimbusRomNo9L-Regu" w:cs="NimbusRomNo9L-Regu"/>
+        </w:rPr>
+        <w:t>r</w:t>
+      </w:r>
+      <w:proofErr w:type="spellEnd"/>
+      <w:r>
+        <w:rPr>
+          <w:rFonts w:ascii="NimbusRomNo9L-Regu" w:hAnsi="NimbusRomNo9L-Regu" w:cs="NimbusRomNo9L-Regu"/>
+        </w:rPr>
+        <w:t>)</w:t>
       </w:r>
     </w:p>
     <w:p>
@@ -878,12 +915,21 @@
           <w:rFonts w:ascii="F17" w:hAnsi="F17" w:cs="F17"/>
         </w:rPr>
       </w:pPr>
+      <w:proofErr w:type="spellStart"/>
       <w:r>
         <w:rPr>
           <w:rFonts w:ascii="NimbusRomNo9L-Regu" w:hAnsi="NimbusRomNo9L-Regu" w:cs="NimbusRomNo9L-Regu"/>
           <w:b/>
         </w:rPr>
-        <w:t>Pseudonymität:</w:t>
+        <w:t>Pseudonymität</w:t>
+      </w:r>
+      <w:proofErr w:type="spellEnd"/>
+      <w:r>
+        <w:rPr>
+          <w:rFonts w:ascii="NimbusRomNo9L-Regu" w:hAnsi="NimbusRomNo9L-Regu" w:cs="NimbusRomNo9L-Regu"/>
+          <w:b/>
+        </w:rPr>
+        <w:t>:</w:t>
       </w:r>
       <w:r>
         <w:rPr>
@@ -895,7 +941,21 @@
         <w:rPr>
           <w:rFonts w:ascii="F17" w:hAnsi="F17" w:cs="F17"/>
         </w:rPr>
-        <w:t xml:space="preserve"> (z.B. Remailer)</w:t>
+        <w:t xml:space="preserve"> (z.B. </w:t>
+      </w:r>
+      <w:proofErr w:type="spellStart"/>
+      <w:r>
+        <w:rPr>
+          <w:rFonts w:ascii="F17" w:hAnsi="F17" w:cs="F17"/>
+        </w:rPr>
+        <w:t>Remailer</w:t>
+      </w:r>
+      <w:proofErr w:type="spellEnd"/>
+      <w:r>
+        <w:rPr>
+          <w:rFonts w:ascii="F17" w:hAnsi="F17" w:cs="F17"/>
+        </w:rPr>
+        <w:t>)</w:t>
       </w:r>
     </w:p>
     <w:p>
@@ -909,12 +969,21 @@
           <w:rFonts w:ascii="F17" w:hAnsi="F17" w:cs="F17"/>
         </w:rPr>
       </w:pPr>
-      <w:r>
-        <w:rPr>
-          <w:rFonts w:ascii="F17" w:hAnsi="F17" w:cs="F17"/>
-          <w:b/>
-        </w:rPr>
-        <w:t>Unbeobachtbarkeit:</w:t>
+      <w:proofErr w:type="spellStart"/>
+      <w:r>
+        <w:rPr>
+          <w:rFonts w:ascii="F17" w:hAnsi="F17" w:cs="F17"/>
+          <w:b/>
+        </w:rPr>
+        <w:t>Unbeobachtbarkeit</w:t>
+      </w:r>
+      <w:proofErr w:type="spellEnd"/>
+      <w:r>
+        <w:rPr>
+          <w:rFonts w:ascii="F17" w:hAnsi="F17" w:cs="F17"/>
+          <w:b/>
+        </w:rPr>
+        <w:t>:</w:t>
       </w:r>
       <w:r>
         <w:rPr>
@@ -981,12 +1050,21 @@
           <w:rFonts w:ascii="F17" w:hAnsi="F17" w:cs="F17"/>
         </w:rPr>
       </w:pPr>
-      <w:r>
-        <w:rPr>
-          <w:rFonts w:ascii="F17" w:hAnsi="F17" w:cs="F17"/>
-          <w:b/>
-        </w:rPr>
-        <w:t>Verdecktheit:</w:t>
+      <w:proofErr w:type="spellStart"/>
+      <w:r>
+        <w:rPr>
+          <w:rFonts w:ascii="F17" w:hAnsi="F17" w:cs="F17"/>
+          <w:b/>
+        </w:rPr>
+        <w:t>Verdecktheit</w:t>
+      </w:r>
+      <w:proofErr w:type="spellEnd"/>
+      <w:r>
+        <w:rPr>
+          <w:rFonts w:ascii="F17" w:hAnsi="F17" w:cs="F17"/>
+          <w:b/>
+        </w:rPr>
+        <w:t>:</w:t>
       </w:r>
       <w:r>
         <w:rPr>
@@ -998,43 +1076,50 @@
         <w:rPr>
           <w:rFonts w:ascii="F17" w:hAnsi="F17" w:cs="F17"/>
         </w:rPr>
-        <w:t>ob eine Übertragung stattfindet (z.B. Steganographie)</w:t>
-      </w:r>
-    </w:p>
-    <w:p>
-      <w:pPr>
-        <w:autoSpaceDE w:val="0"/>
-        <w:autoSpaceDN w:val="0"/>
-        <w:adjustRightInd w:val="0"/>
-        <w:spacing w:after="0" w:line="360" w:lineRule="auto"/>
-        <w:rPr>
-          <w:rFonts w:ascii="F17" w:hAnsi="F17" w:cs="F17"/>
-        </w:rPr>
-      </w:pPr>
-    </w:p>
-    <w:p>
-      <w:pPr>
-        <w:autoSpaceDE w:val="0"/>
-        <w:autoSpaceDN w:val="0"/>
-        <w:adjustRightInd w:val="0"/>
-        <w:spacing w:after="0" w:line="360" w:lineRule="auto"/>
-        <w:rPr>
-          <w:rFonts w:ascii="F17" w:hAnsi="F17" w:cs="F17"/>
-        </w:rPr>
-      </w:pPr>
-      <w:r>
-        <w:rPr>
-          <w:rFonts w:ascii="F17" w:hAnsi="F17" w:cs="F17"/>
-          <w:b/>
-        </w:rPr>
-        <w:t xml:space="preserve">2. </w:t>
-      </w:r>
-      <w:r>
-        <w:rPr>
-          <w:rFonts w:ascii="F17" w:hAnsi="F17" w:cs="F17"/>
-          <w:b/>
-        </w:rPr>
-        <w:t>Abgrenzung II</w:t>
+        <w:t xml:space="preserve">ob eine Übertragung stattfindet (z.B. </w:t>
+      </w:r>
+      <w:proofErr w:type="spellStart"/>
+      <w:r>
+        <w:rPr>
+          <w:rFonts w:ascii="F17" w:hAnsi="F17" w:cs="F17"/>
+        </w:rPr>
+        <w:t>Steganographie</w:t>
+      </w:r>
+      <w:proofErr w:type="spellEnd"/>
+      <w:r>
+        <w:rPr>
+          <w:rFonts w:ascii="F17" w:hAnsi="F17" w:cs="F17"/>
+        </w:rPr>
+        <w:t>)</w:t>
+      </w:r>
+    </w:p>
+    <w:p>
+      <w:pPr>
+        <w:autoSpaceDE w:val="0"/>
+        <w:autoSpaceDN w:val="0"/>
+        <w:adjustRightInd w:val="0"/>
+        <w:spacing w:after="0" w:line="360" w:lineRule="auto"/>
+        <w:rPr>
+          <w:rFonts w:ascii="F17" w:hAnsi="F17" w:cs="F17"/>
+        </w:rPr>
+      </w:pPr>
+    </w:p>
+    <w:p>
+      <w:pPr>
+        <w:autoSpaceDE w:val="0"/>
+        <w:autoSpaceDN w:val="0"/>
+        <w:adjustRightInd w:val="0"/>
+        <w:spacing w:after="0" w:line="360" w:lineRule="auto"/>
+        <w:rPr>
+          <w:rFonts w:ascii="F17" w:hAnsi="F17" w:cs="F17"/>
+        </w:rPr>
+      </w:pPr>
+      <w:r>
+        <w:rPr>
+          <w:rFonts w:ascii="F17" w:hAnsi="F17" w:cs="F17"/>
+          <w:b/>
+        </w:rPr>
+        <w:t>2. Abgrenzung II</w:t>
       </w:r>
       <w:r>
         <w:rPr>
@@ -1108,7 +1193,10 @@
         <w:adjustRightInd w:val="0"/>
         <w:spacing w:after="0" w:line="360" w:lineRule="auto"/>
         <w:rPr>
-          <w:rFonts w:ascii="F17" w:hAnsi="F17" w:cs="F17"/>
+          <w:rFonts w:ascii="Arial" w:eastAsia="Times New Roman" w:hAnsi="Arial" w:cs="Arial"/>
+          <w:sz w:val="23"/>
+          <w:szCs w:val="23"/>
+          <w:lang w:eastAsia="de-DE"/>
         </w:rPr>
       </w:pPr>
       <w:r>
@@ -1122,7 +1210,27 @@
         <w:rPr>
           <w:rFonts w:ascii="F17" w:hAnsi="F17" w:cs="F17"/>
         </w:rPr>
-        <w:t xml:space="preserve"> Veränderung von Daten kann einer Person zugeordnet werden</w:t>
+        <w:t xml:space="preserve"> </w:t>
+      </w:r>
+      <w:r>
+        <w:rPr>
+          <w:rFonts w:ascii="F17" w:hAnsi="F17" w:cs="F17"/>
+        </w:rPr>
+        <w:t xml:space="preserve">Benutzern kann das Senden/Empfangen von Daten nachgewiesen </w:t>
+      </w:r>
+      <w:commentRangeStart w:id="0"/>
+      <w:r>
+        <w:rPr>
+          <w:rFonts w:ascii="F17" w:hAnsi="F17" w:cs="F17"/>
+        </w:rPr>
+        <w:t>werden</w:t>
+      </w:r>
+      <w:commentRangeEnd w:id="0"/>
+      <w:r>
+        <w:rPr>
+          <w:rStyle w:val="Kommentarzeichen"/>
+        </w:rPr>
+        <w:commentReference w:id="0"/>
       </w:r>
     </w:p>
     <w:p>
@@ -1182,43 +1290,36 @@
         <w:rPr>
           <w:rFonts w:ascii="F17" w:hAnsi="F17" w:cs="F17"/>
         </w:rPr>
-        <w:t>???</w:t>
-      </w:r>
-    </w:p>
-    <w:p>
-      <w:pPr>
-        <w:autoSpaceDE w:val="0"/>
-        <w:autoSpaceDN w:val="0"/>
-        <w:adjustRightInd w:val="0"/>
-        <w:spacing w:after="0" w:line="360" w:lineRule="auto"/>
-        <w:rPr>
-          <w:rFonts w:ascii="F17" w:hAnsi="F17" w:cs="F17"/>
-        </w:rPr>
-      </w:pPr>
-    </w:p>
-    <w:p>
-      <w:pPr>
-        <w:autoSpaceDE w:val="0"/>
-        <w:autoSpaceDN w:val="0"/>
-        <w:adjustRightInd w:val="0"/>
-        <w:spacing w:after="0" w:line="360" w:lineRule="auto"/>
-        <w:rPr>
-          <w:rFonts w:ascii="F17" w:hAnsi="F17" w:cs="F17"/>
-        </w:rPr>
-      </w:pPr>
-      <w:r>
-        <w:rPr>
-          <w:rFonts w:ascii="F17" w:hAnsi="F17" w:cs="F17"/>
-          <w:b/>
-        </w:rPr>
-        <w:t xml:space="preserve">3. </w:t>
-      </w:r>
-      <w:r>
-        <w:rPr>
-          <w:rFonts w:ascii="F17" w:hAnsi="F17" w:cs="F17"/>
-          <w:b/>
-        </w:rPr>
-        <w:t>Techniken</w:t>
+        <w:t>Das System kann erreicht werden bzw. es kann der Kontakt hergestellt werden wenn gewünscht.</w:t>
+      </w:r>
+    </w:p>
+    <w:p>
+      <w:pPr>
+        <w:autoSpaceDE w:val="0"/>
+        <w:autoSpaceDN w:val="0"/>
+        <w:adjustRightInd w:val="0"/>
+        <w:spacing w:after="0" w:line="360" w:lineRule="auto"/>
+        <w:rPr>
+          <w:rFonts w:ascii="F17" w:hAnsi="F17" w:cs="F17"/>
+        </w:rPr>
+      </w:pPr>
+    </w:p>
+    <w:p>
+      <w:pPr>
+        <w:autoSpaceDE w:val="0"/>
+        <w:autoSpaceDN w:val="0"/>
+        <w:adjustRightInd w:val="0"/>
+        <w:spacing w:after="0" w:line="360" w:lineRule="auto"/>
+        <w:rPr>
+          <w:rFonts w:ascii="F17" w:hAnsi="F17" w:cs="F17"/>
+        </w:rPr>
+      </w:pPr>
+      <w:r>
+        <w:rPr>
+          <w:rFonts w:ascii="F17" w:hAnsi="F17" w:cs="F17"/>
+          <w:b/>
+        </w:rPr>
+        <w:t>3. Techniken</w:t>
       </w:r>
       <w:r>
         <w:rPr>
@@ -1249,6 +1350,1060 @@
           <w:rFonts w:ascii="F17" w:hAnsi="F17" w:cs="F17"/>
         </w:rPr>
       </w:pPr>
+      <w:r>
+        <w:rPr>
+          <w:rFonts w:ascii="F17" w:hAnsi="F17" w:cs="F17"/>
+        </w:rPr>
+        <w:lastRenderedPageBreak/>
+        <w:t xml:space="preserve">a) Anonymität, </w:t>
+      </w:r>
+      <w:proofErr w:type="spellStart"/>
+      <w:r>
+        <w:rPr>
+          <w:rFonts w:ascii="F17" w:hAnsi="F17" w:cs="F17"/>
+        </w:rPr>
+        <w:t>Pseudonymität</w:t>
+      </w:r>
+      <w:proofErr w:type="spellEnd"/>
+      <w:r>
+        <w:rPr>
+          <w:rFonts w:ascii="F17" w:hAnsi="F17" w:cs="F17"/>
+        </w:rPr>
+        <w:t xml:space="preserve">, </w:t>
+      </w:r>
+      <w:proofErr w:type="spellStart"/>
+      <w:r>
+        <w:rPr>
+          <w:rFonts w:ascii="F17" w:hAnsi="F17" w:cs="F17"/>
+        </w:rPr>
+        <w:t>Unbeobachtbarkeit</w:t>
+      </w:r>
+      <w:proofErr w:type="spellEnd"/>
+      <w:r>
+        <w:rPr>
+          <w:rFonts w:ascii="F17" w:hAnsi="F17" w:cs="F17"/>
+        </w:rPr>
+        <w:t xml:space="preserve">: </w:t>
+      </w:r>
+      <w:proofErr w:type="spellStart"/>
+      <w:r>
+        <w:rPr>
+          <w:rFonts w:ascii="F17" w:hAnsi="F17" w:cs="F17"/>
+        </w:rPr>
+        <w:t>Fake</w:t>
+      </w:r>
+      <w:proofErr w:type="spellEnd"/>
+      <w:r>
+        <w:rPr>
+          <w:rFonts w:ascii="F17" w:hAnsi="F17" w:cs="F17"/>
+        </w:rPr>
+        <w:t>-Identitäten in Verbindung mit Proxy-Server.</w:t>
+      </w:r>
+    </w:p>
+    <w:p>
+      <w:pPr>
+        <w:autoSpaceDE w:val="0"/>
+        <w:autoSpaceDN w:val="0"/>
+        <w:adjustRightInd w:val="0"/>
+        <w:spacing w:after="0" w:line="360" w:lineRule="auto"/>
+        <w:rPr>
+          <w:rFonts w:ascii="F17" w:hAnsi="F17" w:cs="F17"/>
+        </w:rPr>
+      </w:pPr>
+      <w:r>
+        <w:rPr>
+          <w:rFonts w:ascii="F17" w:hAnsi="F17" w:cs="F17"/>
+        </w:rPr>
+        <w:t>b) Vertraulichkeit: Verschlüsselung in Kombination mit einem zentralen System, wo alle Nachrichten öffentlich (verschlüsselt) gespeichert und abgerufen werden können</w:t>
+      </w:r>
+    </w:p>
+    <w:p>
+      <w:pPr>
+        <w:autoSpaceDE w:val="0"/>
+        <w:autoSpaceDN w:val="0"/>
+        <w:adjustRightInd w:val="0"/>
+        <w:spacing w:after="0" w:line="360" w:lineRule="auto"/>
+        <w:rPr>
+          <w:rFonts w:ascii="F17" w:hAnsi="F17" w:cs="F17"/>
+        </w:rPr>
+      </w:pPr>
+      <w:r>
+        <w:rPr>
+          <w:rFonts w:ascii="F17" w:hAnsi="F17" w:cs="F17"/>
+        </w:rPr>
+        <w:t xml:space="preserve">c) Integrität, Zurechenbarkeit: </w:t>
+      </w:r>
+      <w:proofErr w:type="spellStart"/>
+      <w:r>
+        <w:rPr>
+          <w:rFonts w:ascii="F17" w:hAnsi="F17" w:cs="F17"/>
+        </w:rPr>
+        <w:t>Hashingverfahren</w:t>
+      </w:r>
+      <w:proofErr w:type="spellEnd"/>
+      <w:r>
+        <w:rPr>
+          <w:rFonts w:ascii="F17" w:hAnsi="F17" w:cs="F17"/>
+        </w:rPr>
+        <w:t xml:space="preserve"> der Daten und Signatur als Unterschrift</w:t>
+      </w:r>
+    </w:p>
+    <w:p>
+      <w:pPr>
+        <w:autoSpaceDE w:val="0"/>
+        <w:autoSpaceDN w:val="0"/>
+        <w:adjustRightInd w:val="0"/>
+        <w:spacing w:after="0" w:line="360" w:lineRule="auto"/>
+        <w:rPr>
+          <w:rFonts w:ascii="F17" w:hAnsi="F17" w:cs="F17"/>
+        </w:rPr>
+      </w:pPr>
+      <w:r>
+        <w:rPr>
+          <w:rFonts w:ascii="F17" w:hAnsi="F17" w:cs="F17"/>
+        </w:rPr>
+        <w:t>d) Verfügbarkeit, Erreichbarkeit: Gleiche Dienste mit gleichem Namen an mehreren Orten zur Verfügung stellen.</w:t>
+      </w:r>
+    </w:p>
+    <w:p>
+      <w:pPr>
+        <w:autoSpaceDE w:val="0"/>
+        <w:autoSpaceDN w:val="0"/>
+        <w:adjustRightInd w:val="0"/>
+        <w:spacing w:after="0" w:line="360" w:lineRule="auto"/>
+        <w:rPr>
+          <w:rFonts w:ascii="F17" w:hAnsi="F17" w:cs="F17"/>
+        </w:rPr>
+      </w:pPr>
+    </w:p>
+    <w:p>
+      <w:pPr>
+        <w:autoSpaceDE w:val="0"/>
+        <w:autoSpaceDN w:val="0"/>
+        <w:adjustRightInd w:val="0"/>
+        <w:spacing w:after="0" w:line="240" w:lineRule="auto"/>
+        <w:rPr>
+          <w:rFonts w:ascii="F19" w:hAnsi="F19" w:cs="F19"/>
+          <w:b/>
+          <w:sz w:val="29"/>
+          <w:szCs w:val="29"/>
+        </w:rPr>
+      </w:pPr>
+      <w:r>
+        <w:rPr>
+          <w:rFonts w:ascii="F19" w:hAnsi="F19" w:cs="F19"/>
+          <w:b/>
+          <w:sz w:val="29"/>
+          <w:szCs w:val="29"/>
+        </w:rPr>
+        <w:t xml:space="preserve">Aufgabe </w:t>
+      </w:r>
+      <w:r>
+        <w:rPr>
+          <w:rFonts w:ascii="F19" w:hAnsi="F19" w:cs="F19"/>
+          <w:b/>
+          <w:sz w:val="29"/>
+          <w:szCs w:val="29"/>
+        </w:rPr>
+        <w:t>3</w:t>
+      </w:r>
+      <w:r>
+        <w:rPr>
+          <w:rFonts w:ascii="F19" w:hAnsi="F19" w:cs="F19"/>
+          <w:b/>
+          <w:sz w:val="29"/>
+          <w:szCs w:val="29"/>
+        </w:rPr>
+        <w:t xml:space="preserve">: </w:t>
+      </w:r>
+      <w:proofErr w:type="spellStart"/>
+      <w:r>
+        <w:rPr>
+          <w:rFonts w:ascii="F19" w:hAnsi="F19" w:cs="F19"/>
+          <w:b/>
+          <w:sz w:val="29"/>
+          <w:szCs w:val="29"/>
+        </w:rPr>
+        <w:t>Angreifermodell</w:t>
+      </w:r>
+      <w:proofErr w:type="spellEnd"/>
+    </w:p>
+    <w:p>
+      <w:pPr>
+        <w:autoSpaceDE w:val="0"/>
+        <w:autoSpaceDN w:val="0"/>
+        <w:adjustRightInd w:val="0"/>
+        <w:spacing w:after="0" w:line="360" w:lineRule="auto"/>
+        <w:rPr>
+          <w:rFonts w:ascii="F17" w:hAnsi="F17" w:cs="F17"/>
+        </w:rPr>
+      </w:pPr>
+      <w:r>
+        <w:rPr>
+          <w:rFonts w:ascii="F17" w:hAnsi="F17" w:cs="F17"/>
+          <w:b/>
+        </w:rPr>
+        <w:t xml:space="preserve">1. </w:t>
+      </w:r>
+      <w:proofErr w:type="spellStart"/>
+      <w:r>
+        <w:rPr>
+          <w:rFonts w:ascii="F17" w:hAnsi="F17" w:cs="F17"/>
+          <w:b/>
+        </w:rPr>
+        <w:t>Angreifermodell</w:t>
+      </w:r>
+      <w:proofErr w:type="spellEnd"/>
+      <w:r>
+        <w:rPr>
+          <w:rFonts w:ascii="F17" w:hAnsi="F17" w:cs="F17"/>
+          <w:b/>
+        </w:rPr>
+        <w:t xml:space="preserve"> (Pflicht, 10 Punkte) </w:t>
+      </w:r>
+      <w:r>
+        <w:rPr>
+          <w:rFonts w:ascii="F17" w:hAnsi="F17" w:cs="F17"/>
+        </w:rPr>
+        <w:t xml:space="preserve">– Was versteht man unter einem </w:t>
+      </w:r>
+      <w:proofErr w:type="spellStart"/>
+      <w:r>
+        <w:rPr>
+          <w:rFonts w:ascii="F17" w:hAnsi="F17" w:cs="F17"/>
+        </w:rPr>
+        <w:t>Angreifermodell</w:t>
+      </w:r>
+      <w:proofErr w:type="spellEnd"/>
+      <w:r>
+        <w:rPr>
+          <w:rFonts w:ascii="F17" w:hAnsi="F17" w:cs="F17"/>
+        </w:rPr>
+        <w:t xml:space="preserve"> und</w:t>
+      </w:r>
+      <w:r>
+        <w:rPr>
+          <w:rFonts w:ascii="F17" w:hAnsi="F17" w:cs="F17"/>
+        </w:rPr>
+        <w:t xml:space="preserve"> </w:t>
+      </w:r>
+      <w:r>
+        <w:rPr>
+          <w:rFonts w:ascii="F17" w:hAnsi="F17" w:cs="F17"/>
+        </w:rPr>
+        <w:t>warum stellt man es auf? Welche einen Angreifer beschreib</w:t>
+      </w:r>
+      <w:r>
+        <w:rPr>
+          <w:rFonts w:ascii="F17" w:hAnsi="F17" w:cs="F17"/>
+        </w:rPr>
+        <w:t xml:space="preserve">enden Kriterien werden in einem </w:t>
+      </w:r>
+      <w:proofErr w:type="spellStart"/>
+      <w:r>
+        <w:rPr>
+          <w:rFonts w:ascii="F17" w:hAnsi="F17" w:cs="F17"/>
+        </w:rPr>
+        <w:t>Angreifermodell</w:t>
+      </w:r>
+      <w:proofErr w:type="spellEnd"/>
+      <w:r>
+        <w:rPr>
+          <w:rFonts w:ascii="F17" w:hAnsi="F17" w:cs="F17"/>
+        </w:rPr>
+        <w:t xml:space="preserve"> berücksichtigt? Geben Sie zu jedem Kriterium auch die konkreten Ausprägungen an.</w:t>
+      </w:r>
+    </w:p>
+    <w:p>
+      <w:pPr>
+        <w:autoSpaceDE w:val="0"/>
+        <w:autoSpaceDN w:val="0"/>
+        <w:adjustRightInd w:val="0"/>
+        <w:spacing w:after="0" w:line="360" w:lineRule="auto"/>
+        <w:rPr>
+          <w:rFonts w:ascii="F17" w:hAnsi="F17" w:cs="F17"/>
+        </w:rPr>
+      </w:pPr>
+      <w:r>
+        <w:rPr>
+          <w:rFonts w:ascii="F17" w:hAnsi="F17" w:cs="F17"/>
+        </w:rPr>
+        <w:t xml:space="preserve">Das </w:t>
+      </w:r>
+      <w:proofErr w:type="spellStart"/>
+      <w:r>
+        <w:rPr>
+          <w:rFonts w:ascii="F17" w:hAnsi="F17" w:cs="F17"/>
+        </w:rPr>
+        <w:t>Angreifermodell</w:t>
+      </w:r>
+      <w:proofErr w:type="spellEnd"/>
+      <w:r>
+        <w:rPr>
+          <w:rFonts w:ascii="F17" w:hAnsi="F17" w:cs="F17"/>
+        </w:rPr>
+        <w:t xml:space="preserve"> definiert die maximal berücksichtigte Stärke eines Angreifers, gegen den ein Schutzmechanismus gerade noch wirkt. </w:t>
+      </w:r>
+      <w:r>
+        <w:rPr>
+          <w:rFonts w:ascii="F17" w:hAnsi="F17" w:cs="F17"/>
+        </w:rPr>
+        <w:t>Es wird verwendet, um zu zeigen, wie gut oder schlecht ein System in etwa gegen einen Angreifer geschützt ist. Das Modell wird in vier Teile unterteilt:</w:t>
+      </w:r>
+    </w:p>
+    <w:p>
+      <w:pPr>
+        <w:pStyle w:val="Listenabsatz"/>
+        <w:numPr>
+          <w:ilvl w:val="0"/>
+          <w:numId w:val="6"/>
+        </w:numPr>
+        <w:autoSpaceDE w:val="0"/>
+        <w:autoSpaceDN w:val="0"/>
+        <w:adjustRightInd w:val="0"/>
+        <w:spacing w:after="0" w:line="360" w:lineRule="auto"/>
+        <w:rPr>
+          <w:rFonts w:ascii="F17" w:hAnsi="F17" w:cs="F17"/>
+        </w:rPr>
+      </w:pPr>
+      <w:r>
+        <w:rPr>
+          <w:rFonts w:ascii="F17" w:hAnsi="F17" w:cs="F17"/>
+        </w:rPr>
+        <w:t>Rolle des Angreifers: Kann ein Benutzer, Außenstehender, Administrator… sein</w:t>
+      </w:r>
+    </w:p>
+    <w:p>
+      <w:pPr>
+        <w:pStyle w:val="Listenabsatz"/>
+        <w:numPr>
+          <w:ilvl w:val="0"/>
+          <w:numId w:val="6"/>
+        </w:numPr>
+        <w:autoSpaceDE w:val="0"/>
+        <w:autoSpaceDN w:val="0"/>
+        <w:adjustRightInd w:val="0"/>
+        <w:spacing w:after="0" w:line="360" w:lineRule="auto"/>
+        <w:rPr>
+          <w:rFonts w:ascii="F17" w:hAnsi="F17" w:cs="F17"/>
+        </w:rPr>
+      </w:pPr>
+      <w:r>
+        <w:rPr>
+          <w:rFonts w:ascii="F17" w:hAnsi="F17" w:cs="F17"/>
+        </w:rPr>
+        <w:t>Verbreitung des Angreifers: Die Orte, an dem Informationen gestohlen oder geändert werden können</w:t>
+      </w:r>
+    </w:p>
+    <w:p>
+      <w:pPr>
+        <w:pStyle w:val="Listenabsatz"/>
+        <w:numPr>
+          <w:ilvl w:val="0"/>
+          <w:numId w:val="6"/>
+        </w:numPr>
+        <w:autoSpaceDE w:val="0"/>
+        <w:autoSpaceDN w:val="0"/>
+        <w:adjustRightInd w:val="0"/>
+        <w:spacing w:after="0" w:line="360" w:lineRule="auto"/>
+        <w:rPr>
+          <w:rFonts w:ascii="F17" w:hAnsi="F17" w:cs="F17"/>
+        </w:rPr>
+      </w:pPr>
+      <w:r>
+        <w:rPr>
+          <w:rFonts w:ascii="F17" w:hAnsi="F17" w:cs="F17"/>
+        </w:rPr>
+        <w:t>Verhalten: Unterschied zwischen passiven Beobachten oder aktiven Eingreifen</w:t>
+      </w:r>
+    </w:p>
+    <w:p>
+      <w:pPr>
+        <w:pStyle w:val="Listenabsatz"/>
+        <w:numPr>
+          <w:ilvl w:val="0"/>
+          <w:numId w:val="6"/>
+        </w:numPr>
+        <w:autoSpaceDE w:val="0"/>
+        <w:autoSpaceDN w:val="0"/>
+        <w:adjustRightInd w:val="0"/>
+        <w:spacing w:after="0" w:line="360" w:lineRule="auto"/>
+        <w:rPr>
+          <w:rFonts w:ascii="F17" w:hAnsi="F17" w:cs="F17"/>
+        </w:rPr>
+      </w:pPr>
+      <w:r>
+        <w:rPr>
+          <w:rFonts w:ascii="F17" w:hAnsi="F17" w:cs="F17"/>
+        </w:rPr>
+        <w:t>Rechenkapazität: Wie viel Aufwand der Angreifer investiert/investieren kann</w:t>
+      </w:r>
+    </w:p>
+    <w:p>
+      <w:pPr>
+        <w:autoSpaceDE w:val="0"/>
+        <w:autoSpaceDN w:val="0"/>
+        <w:adjustRightInd w:val="0"/>
+        <w:spacing w:after="0" w:line="360" w:lineRule="auto"/>
+        <w:rPr>
+          <w:rFonts w:ascii="F17" w:hAnsi="F17" w:cs="F17"/>
+          <w:b/>
+        </w:rPr>
+      </w:pPr>
+      <w:r>
+        <w:rPr>
+          <w:rFonts w:ascii="F17" w:hAnsi="F17" w:cs="F17"/>
+          <w:b/>
+        </w:rPr>
+        <w:t xml:space="preserve">2. Praxisbeispiel (Optional) </w:t>
+      </w:r>
+      <w:r>
+        <w:rPr>
+          <w:rFonts w:ascii="F17" w:hAnsi="F17" w:cs="F17"/>
+        </w:rPr>
+        <w:t xml:space="preserve">- </w:t>
+      </w:r>
+      <w:r>
+        <w:rPr>
+          <w:rFonts w:ascii="F17" w:hAnsi="F17" w:cs="F17"/>
+        </w:rPr>
+        <w:t xml:space="preserve">Stellen Sie das </w:t>
+      </w:r>
+      <w:proofErr w:type="spellStart"/>
+      <w:r>
+        <w:rPr>
+          <w:rFonts w:ascii="F17" w:hAnsi="F17" w:cs="F17"/>
+        </w:rPr>
+        <w:t>Angreifermod</w:t>
+      </w:r>
+      <w:r>
+        <w:rPr>
+          <w:rFonts w:ascii="F17" w:hAnsi="F17" w:cs="F17"/>
+        </w:rPr>
+        <w:t>ell</w:t>
+      </w:r>
+      <w:proofErr w:type="spellEnd"/>
+      <w:r>
+        <w:rPr>
+          <w:rFonts w:ascii="F17" w:hAnsi="F17" w:cs="F17"/>
+        </w:rPr>
+        <w:t xml:space="preserve"> für das Abheben von Bargeld </w:t>
+      </w:r>
+      <w:r>
+        <w:rPr>
+          <w:rFonts w:ascii="F17" w:hAnsi="F17" w:cs="F17"/>
+        </w:rPr>
+        <w:t>an Geldautomaten mit einer EC-Karte auf</w:t>
+      </w:r>
+    </w:p>
+    <w:p>
+      <w:pPr>
+        <w:autoSpaceDE w:val="0"/>
+        <w:autoSpaceDN w:val="0"/>
+        <w:adjustRightInd w:val="0"/>
+        <w:spacing w:after="0" w:line="360" w:lineRule="auto"/>
+        <w:rPr>
+          <w:rFonts w:ascii="F17" w:hAnsi="F17" w:cs="F17"/>
+        </w:rPr>
+      </w:pPr>
+      <w:r>
+        <w:rPr>
+          <w:rFonts w:ascii="F17" w:hAnsi="F17" w:cs="F17"/>
+        </w:rPr>
+        <w:tab/>
+      </w:r>
+      <w:r>
+        <w:rPr>
+          <w:rFonts w:ascii="F17" w:hAnsi="F17" w:cs="F17"/>
+        </w:rPr>
+        <w:t xml:space="preserve">1. Rolle: Sowohl intern können Administrator angreifen als auch extern etwa per </w:t>
+      </w:r>
+      <w:proofErr w:type="spellStart"/>
+      <w:r>
+        <w:rPr>
+          <w:rFonts w:ascii="F17" w:hAnsi="F17" w:cs="F17"/>
+        </w:rPr>
+        <w:t>Skimming</w:t>
+      </w:r>
+      <w:proofErr w:type="spellEnd"/>
+    </w:p>
+    <w:p>
+      <w:pPr>
+        <w:autoSpaceDE w:val="0"/>
+        <w:autoSpaceDN w:val="0"/>
+        <w:adjustRightInd w:val="0"/>
+        <w:spacing w:after="0" w:line="360" w:lineRule="auto"/>
+        <w:rPr>
+          <w:rFonts w:ascii="F17" w:hAnsi="F17" w:cs="F17"/>
+        </w:rPr>
+      </w:pPr>
+      <w:r>
+        <w:rPr>
+          <w:rFonts w:ascii="F17" w:hAnsi="F17" w:cs="F17"/>
+        </w:rPr>
+        <w:tab/>
+        <w:t>2. Verbreitung: Intern (Administrator) am Server, Extern direkt am Automaten</w:t>
+      </w:r>
+    </w:p>
+    <w:p>
+      <w:pPr>
+        <w:autoSpaceDE w:val="0"/>
+        <w:autoSpaceDN w:val="0"/>
+        <w:adjustRightInd w:val="0"/>
+        <w:spacing w:after="0" w:line="360" w:lineRule="auto"/>
+        <w:rPr>
+          <w:rFonts w:ascii="F17" w:hAnsi="F17" w:cs="F17"/>
+        </w:rPr>
+      </w:pPr>
+      <w:r>
+        <w:rPr>
+          <w:rFonts w:ascii="F17" w:hAnsi="F17" w:cs="F17"/>
+        </w:rPr>
+        <w:tab/>
+        <w:t>3. Verhalten: Ein Administrator könnte (bei unzureichenden Sicherheitsmaßnahmen) auch Datenverändernd eingreifen, ein Betrüger (</w:t>
+      </w:r>
+      <w:proofErr w:type="spellStart"/>
+      <w:r>
+        <w:rPr>
+          <w:rFonts w:ascii="F17" w:hAnsi="F17" w:cs="F17"/>
+        </w:rPr>
+        <w:t>Skimming</w:t>
+      </w:r>
+      <w:proofErr w:type="spellEnd"/>
+      <w:r>
+        <w:rPr>
+          <w:rFonts w:ascii="F17" w:hAnsi="F17" w:cs="F17"/>
+        </w:rPr>
+        <w:t>) nur passiv.</w:t>
+      </w:r>
+    </w:p>
+    <w:p>
+      <w:pPr>
+        <w:autoSpaceDE w:val="0"/>
+        <w:autoSpaceDN w:val="0"/>
+        <w:adjustRightInd w:val="0"/>
+        <w:spacing w:after="0" w:line="360" w:lineRule="auto"/>
+        <w:rPr>
+          <w:rFonts w:ascii="F17" w:hAnsi="F17" w:cs="F17"/>
+        </w:rPr>
+      </w:pPr>
+      <w:r>
+        <w:rPr>
+          <w:rFonts w:ascii="F17" w:hAnsi="F17" w:cs="F17"/>
+        </w:rPr>
+        <w:tab/>
+        <w:t>4. Rechenkapazität: Unterschiedlich. Hängt wahrscheinlich von der möglichen „Beute“ ab.</w:t>
+      </w:r>
+    </w:p>
+    <w:p>
+      <w:pPr>
+        <w:autoSpaceDE w:val="0"/>
+        <w:autoSpaceDN w:val="0"/>
+        <w:adjustRightInd w:val="0"/>
+        <w:spacing w:after="0" w:line="360" w:lineRule="auto"/>
+        <w:rPr>
+          <w:rFonts w:ascii="F17" w:hAnsi="F17" w:cs="F17"/>
+        </w:rPr>
+      </w:pPr>
+    </w:p>
+    <w:p>
+      <w:pPr>
+        <w:autoSpaceDE w:val="0"/>
+        <w:autoSpaceDN w:val="0"/>
+        <w:adjustRightInd w:val="0"/>
+        <w:spacing w:after="0" w:line="240" w:lineRule="auto"/>
+        <w:rPr>
+          <w:rFonts w:ascii="F19" w:hAnsi="F19" w:cs="F19"/>
+          <w:b/>
+          <w:sz w:val="29"/>
+          <w:szCs w:val="29"/>
+        </w:rPr>
+      </w:pPr>
+      <w:r>
+        <w:rPr>
+          <w:rFonts w:ascii="F19" w:hAnsi="F19" w:cs="F19"/>
+          <w:b/>
+          <w:sz w:val="29"/>
+          <w:szCs w:val="29"/>
+        </w:rPr>
+        <w:t xml:space="preserve">Aufgabe </w:t>
+      </w:r>
+      <w:r>
+        <w:rPr>
+          <w:rFonts w:ascii="F19" w:hAnsi="F19" w:cs="F19"/>
+          <w:b/>
+          <w:sz w:val="29"/>
+          <w:szCs w:val="29"/>
+        </w:rPr>
+        <w:t>4</w:t>
+      </w:r>
+      <w:r>
+        <w:rPr>
+          <w:rFonts w:ascii="F19" w:hAnsi="F19" w:cs="F19"/>
+          <w:b/>
+          <w:sz w:val="29"/>
+          <w:szCs w:val="29"/>
+        </w:rPr>
+        <w:t xml:space="preserve">: </w:t>
+      </w:r>
+      <w:proofErr w:type="spellStart"/>
+      <w:r>
+        <w:rPr>
+          <w:rFonts w:ascii="F19" w:hAnsi="F19" w:cs="F19"/>
+          <w:b/>
+          <w:sz w:val="29"/>
+          <w:szCs w:val="29"/>
+        </w:rPr>
+        <w:t>Passwordsicherheit</w:t>
+      </w:r>
+      <w:proofErr w:type="spellEnd"/>
+    </w:p>
+    <w:p>
+      <w:pPr>
+        <w:autoSpaceDE w:val="0"/>
+        <w:autoSpaceDN w:val="0"/>
+        <w:adjustRightInd w:val="0"/>
+        <w:spacing w:after="0" w:line="360" w:lineRule="auto"/>
+        <w:rPr>
+          <w:rFonts w:ascii="F17" w:hAnsi="F17" w:cs="F17"/>
+          <w:b/>
+        </w:rPr>
+      </w:pPr>
+      <w:r>
+        <w:rPr>
+          <w:rFonts w:ascii="F17" w:hAnsi="F17" w:cs="F17"/>
+          <w:b/>
+        </w:rPr>
+        <w:t xml:space="preserve">1. </w:t>
+      </w:r>
+      <w:r>
+        <w:rPr>
+          <w:rFonts w:ascii="F17" w:hAnsi="F17" w:cs="F17"/>
+          <w:b/>
+        </w:rPr>
+        <w:t>Einfaches Hash-Verfahren (Optional)</w:t>
+      </w:r>
+    </w:p>
+    <w:p>
+      <w:pPr>
+        <w:autoSpaceDE w:val="0"/>
+        <w:autoSpaceDN w:val="0"/>
+        <w:adjustRightInd w:val="0"/>
+        <w:spacing w:after="0" w:line="360" w:lineRule="auto"/>
+        <w:rPr>
+          <w:rFonts w:ascii="F17" w:hAnsi="F17" w:cs="F17"/>
+        </w:rPr>
+      </w:pPr>
+      <w:r>
+        <w:rPr>
+          <w:rFonts w:ascii="F17" w:hAnsi="F17" w:cs="F17"/>
+        </w:rPr>
+        <w:t xml:space="preserve">Das Kennwort wird </w:t>
+      </w:r>
+      <w:proofErr w:type="spellStart"/>
+      <w:r>
+        <w:rPr>
+          <w:rFonts w:ascii="F17" w:hAnsi="F17" w:cs="F17"/>
+        </w:rPr>
+        <w:t>gehasht</w:t>
+      </w:r>
+      <w:proofErr w:type="spellEnd"/>
+      <w:r>
+        <w:rPr>
+          <w:rFonts w:ascii="F17" w:hAnsi="F17" w:cs="F17"/>
+        </w:rPr>
+        <w:t xml:space="preserve"> gespeichert und zur Überprüfung wird das zu überprüfende Password </w:t>
+      </w:r>
+      <w:proofErr w:type="spellStart"/>
+      <w:r>
+        <w:rPr>
+          <w:rFonts w:ascii="F17" w:hAnsi="F17" w:cs="F17"/>
+        </w:rPr>
+        <w:t>gehasht</w:t>
+      </w:r>
+      <w:proofErr w:type="spellEnd"/>
+      <w:r>
+        <w:rPr>
+          <w:rFonts w:ascii="F17" w:hAnsi="F17" w:cs="F17"/>
+        </w:rPr>
+        <w:t xml:space="preserve"> und mit dem gespeicherten Hash verglichen. Es ist sicherer, da das wahre Passwort (meistens) nicht aus dem Hash zurückberechnet werden kann.</w:t>
+      </w:r>
+    </w:p>
+    <w:p>
+      <w:pPr>
+        <w:autoSpaceDE w:val="0"/>
+        <w:autoSpaceDN w:val="0"/>
+        <w:adjustRightInd w:val="0"/>
+        <w:spacing w:after="0" w:line="360" w:lineRule="auto"/>
+        <w:rPr>
+          <w:rFonts w:ascii="F17" w:hAnsi="F17" w:cs="F17"/>
+          <w:b/>
+        </w:rPr>
+      </w:pPr>
+      <w:r>
+        <w:rPr>
+          <w:rFonts w:ascii="F17" w:hAnsi="F17" w:cs="F17"/>
+          <w:b/>
+        </w:rPr>
+        <w:lastRenderedPageBreak/>
+        <w:t xml:space="preserve">2. </w:t>
+      </w:r>
+      <w:proofErr w:type="spellStart"/>
+      <w:r>
+        <w:rPr>
+          <w:rFonts w:ascii="F17" w:hAnsi="F17" w:cs="F17"/>
+          <w:b/>
+        </w:rPr>
+        <w:t>Brute</w:t>
+      </w:r>
+      <w:proofErr w:type="spellEnd"/>
+      <w:r>
+        <w:rPr>
+          <w:rFonts w:ascii="F17" w:hAnsi="F17" w:cs="F17"/>
+          <w:b/>
+        </w:rPr>
+        <w:t>-Force-Angriff (Optional)</w:t>
+      </w:r>
+    </w:p>
+    <w:p>
+      <w:pPr>
+        <w:autoSpaceDE w:val="0"/>
+        <w:autoSpaceDN w:val="0"/>
+        <w:adjustRightInd w:val="0"/>
+        <w:spacing w:after="0" w:line="360" w:lineRule="auto"/>
+        <w:rPr>
+          <w:rFonts w:ascii="F17" w:eastAsiaTheme="minorEastAsia" w:hAnsi="F17" w:cs="F17"/>
+        </w:rPr>
+      </w:pPr>
+      <m:oMathPara>
+        <m:oMath>
+          <m:r>
+            <w:rPr>
+              <w:rFonts w:ascii="Cambria Math" w:hAnsi="Cambria Math" w:cs="Cambria Math"/>
+            </w:rPr>
+            <m:t>t</m:t>
+          </m:r>
+          <m:r>
+            <m:rPr>
+              <m:sty m:val="p"/>
+            </m:rPr>
+            <w:rPr>
+              <w:rFonts w:ascii="Cambria Math" w:hAnsi="Cambria Math" w:cs="Cambria Math"/>
+            </w:rPr>
+            <m:t>=</m:t>
+          </m:r>
+          <m:f>
+            <m:fPr>
+              <m:ctrlPr>
+                <w:rPr>
+                  <w:rFonts w:ascii="Cambria Math" w:hAnsi="Cambria Math" w:cs="F17"/>
+                </w:rPr>
+              </m:ctrlPr>
+            </m:fPr>
+            <m:num>
+              <m:sSup>
+                <m:sSupPr>
+                  <m:ctrlPr>
+                    <w:rPr>
+                      <w:rFonts w:ascii="Cambria Math" w:hAnsi="Cambria Math" w:cs="F17"/>
+                      <w:i/>
+                    </w:rPr>
+                  </m:ctrlPr>
+                </m:sSupPr>
+                <m:e>
+                  <m:r>
+                    <w:rPr>
+                      <w:rFonts w:ascii="Cambria Math" w:hAnsi="Cambria Math" w:cs="F17"/>
+                    </w:rPr>
+                    <m:t>52</m:t>
+                  </m:r>
+                </m:e>
+                <m:sup>
+                  <m:r>
+                    <w:rPr>
+                      <w:rFonts w:ascii="Cambria Math" w:hAnsi="Cambria Math" w:cs="F17"/>
+                    </w:rPr>
+                    <m:t>8</m:t>
+                  </m:r>
+                </m:sup>
+              </m:sSup>
+            </m:num>
+            <m:den>
+              <m:r>
+                <m:rPr>
+                  <m:sty m:val="p"/>
+                </m:rPr>
+                <w:rPr>
+                  <w:rFonts w:ascii="Cambria Math" w:hAnsi="Cambria Math" w:cs="Cambria Math"/>
+                </w:rPr>
+                <m:t>1000000</m:t>
+              </m:r>
+            </m:den>
+          </m:f>
+          <m:r>
+            <w:rPr>
+              <w:rFonts w:ascii="Cambria Math" w:hAnsi="Cambria Math" w:cs="F17"/>
+            </w:rPr>
+            <m:t>=619d</m:t>
+          </m:r>
+        </m:oMath>
+      </m:oMathPara>
+    </w:p>
+    <w:p>
+      <w:pPr>
+        <w:autoSpaceDE w:val="0"/>
+        <w:autoSpaceDN w:val="0"/>
+        <w:adjustRightInd w:val="0"/>
+        <w:spacing w:after="0" w:line="360" w:lineRule="auto"/>
+        <w:rPr>
+          <w:rFonts w:ascii="F17" w:hAnsi="F17" w:cs="F17"/>
+          <w:b/>
+          <w:lang w:val="en-US"/>
+        </w:rPr>
+      </w:pPr>
+      <w:r>
+        <w:rPr>
+          <w:rFonts w:ascii="F17" w:hAnsi="F17" w:cs="F17"/>
+          <w:b/>
+          <w:lang w:val="en-US"/>
+        </w:rPr>
+        <w:t>3. Time-Memory-Trade-Off (Optional)</w:t>
+      </w:r>
+    </w:p>
+    <w:p>
+      <w:pPr>
+        <w:autoSpaceDE w:val="0"/>
+        <w:autoSpaceDN w:val="0"/>
+        <w:adjustRightInd w:val="0"/>
+        <w:spacing w:after="0" w:line="360" w:lineRule="auto"/>
+        <w:rPr>
+          <w:rFonts w:ascii="F17" w:hAnsi="F17" w:cs="F17"/>
+        </w:rPr>
+      </w:pPr>
+      <w:r>
+        <w:rPr>
+          <w:rFonts w:ascii="F17" w:hAnsi="F17" w:cs="F17"/>
+        </w:rPr>
+        <w:t xml:space="preserve">In Rainbow </w:t>
+      </w:r>
+      <w:proofErr w:type="spellStart"/>
+      <w:r>
+        <w:rPr>
+          <w:rFonts w:ascii="F17" w:hAnsi="F17" w:cs="F17"/>
+        </w:rPr>
+        <w:t>Tables</w:t>
+      </w:r>
+      <w:proofErr w:type="spellEnd"/>
+      <w:r>
+        <w:rPr>
+          <w:rFonts w:ascii="F17" w:hAnsi="F17" w:cs="F17"/>
+        </w:rPr>
+        <w:t xml:space="preserve"> </w:t>
+      </w:r>
+      <w:proofErr w:type="spellStart"/>
+      <w:r>
+        <w:rPr>
+          <w:rFonts w:ascii="F17" w:hAnsi="F17" w:cs="F17"/>
+        </w:rPr>
+        <w:t>warden</w:t>
+      </w:r>
+      <w:proofErr w:type="spellEnd"/>
+      <w:r>
+        <w:rPr>
+          <w:rFonts w:ascii="F17" w:hAnsi="F17" w:cs="F17"/>
+        </w:rPr>
+        <w:t xml:space="preserve"> zu </w:t>
+      </w:r>
+      <w:proofErr w:type="spellStart"/>
+      <w:r>
+        <w:rPr>
+          <w:rFonts w:ascii="F17" w:hAnsi="F17" w:cs="F17"/>
+        </w:rPr>
+        <w:t>Hashen</w:t>
+      </w:r>
+      <w:proofErr w:type="spellEnd"/>
+      <w:r>
+        <w:rPr>
+          <w:rFonts w:ascii="F17" w:hAnsi="F17" w:cs="F17"/>
+        </w:rPr>
+        <w:t xml:space="preserve"> die dazugehörigen Passwörter gespeichert. </w:t>
+      </w:r>
+      <w:r>
+        <w:rPr>
+          <w:rFonts w:ascii="F17" w:hAnsi="F17" w:cs="F17"/>
+        </w:rPr>
+        <w:t xml:space="preserve">Diese muss einmal berechnet werden und dann kostet weniger Zeit zu einem Hash das dazugehörige Passwort zu finden, da die Table mehrmals für verschiedene </w:t>
+      </w:r>
+      <w:proofErr w:type="spellStart"/>
+      <w:r>
+        <w:rPr>
+          <w:rFonts w:ascii="F17" w:hAnsi="F17" w:cs="F17"/>
+        </w:rPr>
+        <w:t>Hashes</w:t>
+      </w:r>
+      <w:proofErr w:type="spellEnd"/>
+      <w:r>
+        <w:rPr>
+          <w:rFonts w:ascii="F17" w:hAnsi="F17" w:cs="F17"/>
+        </w:rPr>
+        <w:t xml:space="preserve"> verwendet werden kann. Diese Tabelle zu berechnen kostet aber viel Zeit und viel Speicherplatz. Somit lohnt sich dies nur, wenn mehrere Passwörter gefunden werden sollen.</w:t>
+      </w:r>
+    </w:p>
+    <w:p>
+      <w:pPr>
+        <w:autoSpaceDE w:val="0"/>
+        <w:autoSpaceDN w:val="0"/>
+        <w:adjustRightInd w:val="0"/>
+        <w:spacing w:after="0" w:line="360" w:lineRule="auto"/>
+        <w:rPr>
+          <w:rFonts w:ascii="F17" w:hAnsi="F17" w:cs="F17"/>
+          <w:b/>
+        </w:rPr>
+      </w:pPr>
+      <w:r>
+        <w:rPr>
+          <w:rFonts w:ascii="F17" w:hAnsi="F17" w:cs="F17"/>
+          <w:b/>
+        </w:rPr>
+        <w:t xml:space="preserve">4. </w:t>
+      </w:r>
+      <w:proofErr w:type="spellStart"/>
+      <w:r>
+        <w:rPr>
+          <w:rFonts w:ascii="F17" w:hAnsi="F17" w:cs="F17"/>
+          <w:b/>
+        </w:rPr>
+        <w:t>Salting</w:t>
+      </w:r>
+      <w:proofErr w:type="spellEnd"/>
+      <w:r>
+        <w:rPr>
+          <w:rFonts w:ascii="F17" w:hAnsi="F17" w:cs="F17"/>
+          <w:b/>
+        </w:rPr>
+        <w:t xml:space="preserve"> (Optional)</w:t>
+      </w:r>
+    </w:p>
+    <w:p>
+      <w:pPr>
+        <w:autoSpaceDE w:val="0"/>
+        <w:autoSpaceDN w:val="0"/>
+        <w:adjustRightInd w:val="0"/>
+        <w:spacing w:after="0" w:line="360" w:lineRule="auto"/>
+        <w:rPr>
+          <w:rFonts w:ascii="F17" w:hAnsi="F17" w:cs="F17"/>
+        </w:rPr>
+      </w:pPr>
+      <w:r>
+        <w:rPr>
+          <w:rFonts w:ascii="F17" w:hAnsi="F17" w:cs="F17"/>
+        </w:rPr>
+        <w:t xml:space="preserve">Rainbow </w:t>
+      </w:r>
+      <w:proofErr w:type="spellStart"/>
+      <w:r>
+        <w:rPr>
+          <w:rFonts w:ascii="F17" w:hAnsi="F17" w:cs="F17"/>
+        </w:rPr>
+        <w:t>Tables</w:t>
+      </w:r>
+      <w:proofErr w:type="spellEnd"/>
+      <w:r>
+        <w:rPr>
+          <w:rFonts w:ascii="F17" w:hAnsi="F17" w:cs="F17"/>
+        </w:rPr>
+        <w:t xml:space="preserve"> enthalten nutzen nur die Standard-Hashfunktion. Mit </w:t>
+      </w:r>
+      <w:proofErr w:type="spellStart"/>
+      <w:r>
+        <w:rPr>
+          <w:rFonts w:ascii="F17" w:hAnsi="F17" w:cs="F17"/>
+        </w:rPr>
+        <w:t>Salts</w:t>
+      </w:r>
+      <w:proofErr w:type="spellEnd"/>
+      <w:r>
+        <w:rPr>
+          <w:rFonts w:ascii="F17" w:hAnsi="F17" w:cs="F17"/>
+        </w:rPr>
+        <w:t xml:space="preserve"> wird allerdings die Hashfunktion leicht modifiziert bzw. die Eingabe zusätzlich abgeändert. Somit funktioniert die Rainbow Table nicht.</w:t>
+      </w:r>
+    </w:p>
+    <w:p>
+      <w:pPr>
+        <w:autoSpaceDE w:val="0"/>
+        <w:autoSpaceDN w:val="0"/>
+        <w:adjustRightInd w:val="0"/>
+        <w:spacing w:after="0" w:line="360" w:lineRule="auto"/>
+        <w:rPr>
+          <w:rFonts w:ascii="F17" w:hAnsi="F17" w:cs="F17"/>
+          <w:b/>
+        </w:rPr>
+      </w:pPr>
+      <w:r>
+        <w:rPr>
+          <w:rFonts w:ascii="F17" w:hAnsi="F17" w:cs="F17"/>
+          <w:b/>
+        </w:rPr>
+        <w:t xml:space="preserve">5. </w:t>
+      </w:r>
+      <w:proofErr w:type="spellStart"/>
+      <w:r>
+        <w:rPr>
+          <w:rFonts w:ascii="F17" w:hAnsi="F17" w:cs="F17"/>
+          <w:b/>
+        </w:rPr>
+        <w:t>Dictionary-Attack</w:t>
+      </w:r>
+      <w:proofErr w:type="spellEnd"/>
+      <w:r>
+        <w:rPr>
+          <w:rFonts w:ascii="F17" w:hAnsi="F17" w:cs="F17"/>
+          <w:b/>
+        </w:rPr>
+        <w:t xml:space="preserve"> (Optional)</w:t>
+      </w:r>
+    </w:p>
+    <w:p>
+      <w:pPr>
+        <w:autoSpaceDE w:val="0"/>
+        <w:autoSpaceDN w:val="0"/>
+        <w:adjustRightInd w:val="0"/>
+        <w:spacing w:after="0" w:line="360" w:lineRule="auto"/>
+        <w:rPr>
+          <w:rFonts w:ascii="F17" w:hAnsi="F17" w:cs="F17"/>
+        </w:rPr>
+      </w:pPr>
+      <w:r>
+        <w:rPr>
+          <w:rFonts w:ascii="F17" w:hAnsi="F17" w:cs="F17"/>
+        </w:rPr>
+        <w:t xml:space="preserve"> -&gt; Code</w:t>
+      </w:r>
+    </w:p>
+    <w:p>
+      <w:pPr>
+        <w:autoSpaceDE w:val="0"/>
+        <w:autoSpaceDN w:val="0"/>
+        <w:adjustRightInd w:val="0"/>
+        <w:spacing w:after="0" w:line="360" w:lineRule="auto"/>
+        <w:rPr>
+          <w:rFonts w:ascii="F17" w:hAnsi="F17" w:cs="F17"/>
+        </w:rPr>
+      </w:pPr>
+    </w:p>
+    <w:p>
+      <w:pPr>
+        <w:autoSpaceDE w:val="0"/>
+        <w:autoSpaceDN w:val="0"/>
+        <w:adjustRightInd w:val="0"/>
+        <w:spacing w:after="0" w:line="360" w:lineRule="auto"/>
+        <w:rPr>
+          <w:rFonts w:ascii="F17" w:hAnsi="F17" w:cs="F17"/>
+        </w:rPr>
+      </w:pPr>
+      <w:bookmarkStart w:id="1" w:name="_GoBack"/>
+      <w:bookmarkEnd w:id="1"/>
     </w:p>
     <w:p>
       <w:pPr>
@@ -1270,27 +2425,8 @@
         <w:rPr>
           <w:rFonts w:ascii="F17" w:hAnsi="F17" w:cs="F17"/>
         </w:rPr>
-        <w:t xml:space="preserve"> Begriffserklärungen</w:t>
-      </w:r>
-      <w:bookmarkStart w:id="0" w:name="_GoBack"/>
-      <w:bookmarkEnd w:id="0"/>
-      <w:r>
-        <w:rPr>
-          <w:rFonts w:ascii="F17" w:hAnsi="F17" w:cs="F17"/>
-        </w:rPr>
-        <w:t>.</w:t>
-      </w:r>
-    </w:p>
-    <w:p>
-      <w:pPr>
-        <w:autoSpaceDE w:val="0"/>
-        <w:autoSpaceDN w:val="0"/>
-        <w:adjustRightInd w:val="0"/>
-        <w:spacing w:after="0" w:line="360" w:lineRule="auto"/>
-        <w:rPr>
-          <w:rFonts w:ascii="F17" w:hAnsi="F17" w:cs="F17"/>
-        </w:rPr>
-      </w:pPr>
+        <w:t xml:space="preserve"> Begriffserklärungen.</w:t>
+      </w:r>
     </w:p>
     <w:p>
       <w:pPr>
@@ -1379,8 +2515,16 @@
         <w:rPr>
           <w:rFonts w:ascii="F17" w:hAnsi="F17" w:cs="F17"/>
         </w:rPr>
-        <w:t xml:space="preserve"> und Fusszeile</w:t>
-      </w:r>
+        <w:t xml:space="preserve"> und </w:t>
+      </w:r>
+      <w:proofErr w:type="spellStart"/>
+      <w:r>
+        <w:rPr>
+          <w:rFonts w:ascii="F17" w:hAnsi="F17" w:cs="F17"/>
+        </w:rPr>
+        <w:t>Fusszeile</w:t>
+      </w:r>
+      <w:proofErr w:type="spellEnd"/>
       <w:r>
         <w:rPr>
           <w:rFonts w:ascii="F17" w:hAnsi="F17" w:cs="F17"/>
@@ -1407,7 +2551,6 @@
         <w:rPr>
           <w:rFonts w:ascii="F17" w:hAnsi="F17" w:cs="F17"/>
         </w:rPr>
-        <w:lastRenderedPageBreak/>
         <w:t xml:space="preserve">Konvention für den Dateinamen. </w:t>
       </w:r>
       <w:r>
@@ -1575,12 +2718,42 @@
         </w:rPr>
         <w:tab/>
       </w:r>
-      <w:r>
-        <w:rPr>
-          <w:rFonts w:ascii="F17" w:hAnsi="F17" w:cs="F17"/>
-        </w:rPr>
-        <w:t>ANachname, BNachname, CNachname</w:t>
-      </w:r>
+      <w:proofErr w:type="spellStart"/>
+      <w:r>
+        <w:rPr>
+          <w:rFonts w:ascii="F17" w:hAnsi="F17" w:cs="F17"/>
+        </w:rPr>
+        <w:t>ANachname</w:t>
+      </w:r>
+      <w:proofErr w:type="spellEnd"/>
+      <w:r>
+        <w:rPr>
+          <w:rFonts w:ascii="F17" w:hAnsi="F17" w:cs="F17"/>
+        </w:rPr>
+        <w:t xml:space="preserve">, </w:t>
+      </w:r>
+      <w:proofErr w:type="spellStart"/>
+      <w:r>
+        <w:rPr>
+          <w:rFonts w:ascii="F17" w:hAnsi="F17" w:cs="F17"/>
+        </w:rPr>
+        <w:t>BNachname</w:t>
+      </w:r>
+      <w:proofErr w:type="spellEnd"/>
+      <w:r>
+        <w:rPr>
+          <w:rFonts w:ascii="F17" w:hAnsi="F17" w:cs="F17"/>
+        </w:rPr>
+        <w:t xml:space="preserve">, </w:t>
+      </w:r>
+      <w:proofErr w:type="spellStart"/>
+      <w:r>
+        <w:rPr>
+          <w:rFonts w:ascii="F17" w:hAnsi="F17" w:cs="F17"/>
+        </w:rPr>
+        <w:t>CNachname</w:t>
+      </w:r>
+      <w:proofErr w:type="spellEnd"/>
     </w:p>
     <w:p>
       <w:pPr>
@@ -1588,7 +2761,7 @@
       </w:pPr>
     </w:p>
     <w:sectPr>
-      <w:footerReference w:type="default" r:id="rId9"/>
+      <w:footerReference w:type="default" r:id="rId10"/>
       <w:pgSz w:w="11906" w:h="16838"/>
       <w:pgMar w:top="1417" w:right="1417" w:bottom="1134" w:left="1417" w:header="708" w:footer="708" w:gutter="0"/>
       <w:cols w:space="708"/>
@@ -1598,8 +2771,71 @@
 </w:document>
 </file>
 
+<file path=word/comments.xml><?xml version="1.0" encoding="utf-8"?>
+<w:comments xmlns:wpc="http://schemas.microsoft.com/office/word/2010/wordprocessingCanvas" xmlns:mc="http://schemas.openxmlformats.org/markup-compatibility/2006" xmlns:o="urn:schemas-microsoft-com:office:office" xmlns:r="http://schemas.openxmlformats.org/officeDocument/2006/relationships" xmlns:m="http://schemas.openxmlformats.org/officeDocument/2006/math" xmlns:v="urn:schemas-microsoft-com:vml" xmlns:wp14="http://schemas.microsoft.com/office/word/2010/wordprocessingDrawing" xmlns:wp="http://schemas.openxmlformats.org/drawingml/2006/wordprocessingDrawing" xmlns:w10="urn:schemas-microsoft-com:office:word" xmlns:w="http://schemas.openxmlformats.org/wordprocessingml/2006/main" xmlns:w14="http://schemas.microsoft.com/office/word/2010/wordml" xmlns:w15="http://schemas.microsoft.com/office/word/2012/wordml" xmlns:wpg="http://schemas.microsoft.com/office/word/2010/wordprocessingGroup" xmlns:wpi="http://schemas.microsoft.com/office/word/2010/wordprocessingInk" xmlns:wne="http://schemas.microsoft.com/office/word/2006/wordml" xmlns:wps="http://schemas.microsoft.com/office/word/2010/wordprocessingShape" mc:Ignorable="w14 w15 wp14">
+  <w:comment w:id="0" w:author="Timon" w:date="2015-04-13T18:45:00Z" w:initials="T">
+    <w:p>
+      <w:pPr>
+        <w:pStyle w:val="Kommentartext"/>
+      </w:pPr>
+      <w:r>
+        <w:rPr>
+          <w:rStyle w:val="Kommentarzeichen"/>
+        </w:rPr>
+        <w:annotationRef/>
+      </w:r>
+      <w:r>
+        <w:rPr>
+          <w:rFonts w:ascii="F17" w:hAnsi="F17" w:cs="F17"/>
+        </w:rPr>
+        <w:t>(Folien S.18: „</w:t>
+      </w:r>
+      <w:r>
+        <w:rPr>
+          <w:rFonts w:ascii="Arial" w:eastAsia="Times New Roman" w:hAnsi="Arial" w:cs="Arial"/>
+          <w:sz w:val="23"/>
+          <w:szCs w:val="23"/>
+          <w:lang w:eastAsia="de-DE"/>
+        </w:rPr>
+        <w:t xml:space="preserve">Zurechenbarkeit: </w:t>
+      </w:r>
+      <w:r>
+        <w:rPr>
+          <w:rFonts w:ascii="Arial" w:eastAsia="Times New Roman" w:hAnsi="Arial" w:cs="Arial"/>
+          <w:sz w:val="23"/>
+          <w:szCs w:val="23"/>
+          <w:lang w:eastAsia="de-DE"/>
+        </w:rPr>
+        <w:t xml:space="preserve">Sendern bzw. Empfängern von Informationen kann das Senden bzw. der Empfang der Informationen bewiesen werden. Wechselwirkungen zwischen </w:t>
+      </w:r>
+      <w:r>
+        <w:rPr>
+          <w:rFonts w:ascii="Arial" w:eastAsia="Times New Roman" w:hAnsi="Arial" w:cs="Arial"/>
+          <w:sz w:val="23"/>
+          <w:szCs w:val="23"/>
+          <w:lang w:eastAsia="de-DE"/>
+        </w:rPr>
+        <w:t>Schutzzielen</w:t>
+      </w:r>
+      <w:r>
+        <w:rPr>
+          <w:rFonts w:ascii="F17" w:hAnsi="F17" w:cs="F17"/>
+        </w:rPr>
+        <w:t>„</w:t>
+      </w:r>
+    </w:p>
+  </w:comment>
+</w:comments>
+</file>
+
+<file path=word/commentsExtended.xml><?xml version="1.0" encoding="utf-8"?>
+<w15:commentsEx xmlns:wpc="http://schemas.microsoft.com/office/word/2010/wordprocessingCanvas" xmlns:mc="http://schemas.openxmlformats.org/markup-compatibility/2006" xmlns:o="urn:schemas-microsoft-com:office:office" xmlns:r="http://schemas.openxmlformats.org/officeDocument/2006/relationships" xmlns:m="http://schemas.openxmlformats.org/officeDocument/2006/math" xmlns:v="urn:schemas-microsoft-com:vml" xmlns:wp14="http://schemas.microsoft.com/office/word/2010/wordprocessingDrawing" xmlns:wp="http://schemas.openxmlformats.org/drawingml/2006/wordprocessingDrawing" xmlns:w10="urn:schemas-microsoft-com:office:word" xmlns:w="http://schemas.openxmlformats.org/wordprocessingml/2006/main" xmlns:w14="http://schemas.microsoft.com/office/word/2010/wordml" xmlns:w15="http://schemas.microsoft.com/office/word/2012/wordml" xmlns:wpg="http://schemas.microsoft.com/office/word/2010/wordprocessingGroup" xmlns:wpi="http://schemas.microsoft.com/office/word/2010/wordprocessingInk" xmlns:wne="http://schemas.microsoft.com/office/word/2006/wordml" xmlns:wps="http://schemas.microsoft.com/office/word/2010/wordprocessingShape" mc:Ignorable="w14 w15 wp14">
+  <w15:commentEx w15:paraId="6F7B10B1" w15:done="0"/>
+</w15:commentsEx>
+</file>
+
 <file path=word/endnotes.xml><?xml version="1.0" encoding="utf-8"?>
-<w:endnotes xmlns:wpc="http://schemas.microsoft.com/office/word/2010/wordprocessingCanvas" xmlns:mc="http://schemas.openxmlformats.org/markup-compatibility/2006" xmlns:o="urn:schemas-microsoft-com:office:office" xmlns:r="http://schemas.openxmlformats.org/officeDocument/2006/relationships" xmlns:m="http://schemas.openxmlformats.org/officeDocument/2006/math" xmlns:v="urn:schemas-microsoft-com:vml" xmlns:wp14="http://schemas.microsoft.com/office/word/2010/wordprocessingDrawing" xmlns:wp="http://schemas.openxmlformats.org/drawingml/2006/wordprocessingDrawing" xmlns:w10="urn:schemas-microsoft-com:office:word" xmlns:w="http://schemas.openxmlformats.org/wordprocessingml/2006/main" xmlns:w14="http://schemas.microsoft.com/office/word/2010/wordml" xmlns:wpg="http://schemas.microsoft.com/office/word/2010/wordprocessingGroup" xmlns:wpi="http://schemas.microsoft.com/office/word/2010/wordprocessingInk" xmlns:wne="http://schemas.microsoft.com/office/word/2006/wordml" xmlns:wps="http://schemas.microsoft.com/office/word/2010/wordprocessingShape" mc:Ignorable="w14 wp14">
+<w:endnotes xmlns:wpc="http://schemas.microsoft.com/office/word/2010/wordprocessingCanvas" xmlns:mc="http://schemas.openxmlformats.org/markup-compatibility/2006" xmlns:o="urn:schemas-microsoft-com:office:office" xmlns:r="http://schemas.openxmlformats.org/officeDocument/2006/relationships" xmlns:m="http://schemas.openxmlformats.org/officeDocument/2006/math" xmlns:v="urn:schemas-microsoft-com:vml" xmlns:wp14="http://schemas.microsoft.com/office/word/2010/wordprocessingDrawing" xmlns:wp="http://schemas.openxmlformats.org/drawingml/2006/wordprocessingDrawing" xmlns:w10="urn:schemas-microsoft-com:office:word" xmlns:w="http://schemas.openxmlformats.org/wordprocessingml/2006/main" xmlns:w14="http://schemas.microsoft.com/office/word/2010/wordml" xmlns:w15="http://schemas.microsoft.com/office/word/2012/wordml" xmlns:wpg="http://schemas.microsoft.com/office/word/2010/wordprocessingGroup" xmlns:wpi="http://schemas.microsoft.com/office/word/2010/wordprocessingInk" xmlns:wne="http://schemas.microsoft.com/office/word/2006/wordml" xmlns:wps="http://schemas.microsoft.com/office/word/2010/wordprocessingShape" mc:Ignorable="w14 w15 wp14">
   <w:endnote w:type="separator" w:id="-1">
     <w:p>
       <w:pPr>
@@ -1624,7 +2860,7 @@
 </file>
 
 <file path=word/footer1.xml><?xml version="1.0" encoding="utf-8"?>
-<w:ftr xmlns:wpc="http://schemas.microsoft.com/office/word/2010/wordprocessingCanvas" xmlns:mc="http://schemas.openxmlformats.org/markup-compatibility/2006" xmlns:o="urn:schemas-microsoft-com:office:office" xmlns:r="http://schemas.openxmlformats.org/officeDocument/2006/relationships" xmlns:m="http://schemas.openxmlformats.org/officeDocument/2006/math" xmlns:v="urn:schemas-microsoft-com:vml" xmlns:wp14="http://schemas.microsoft.com/office/word/2010/wordprocessingDrawing" xmlns:wp="http://schemas.openxmlformats.org/drawingml/2006/wordprocessingDrawing" xmlns:w10="urn:schemas-microsoft-com:office:word" xmlns:w="http://schemas.openxmlformats.org/wordprocessingml/2006/main" xmlns:w14="http://schemas.microsoft.com/office/word/2010/wordml" xmlns:wpg="http://schemas.microsoft.com/office/word/2010/wordprocessingGroup" xmlns:wpi="http://schemas.microsoft.com/office/word/2010/wordprocessingInk" xmlns:wne="http://schemas.microsoft.com/office/word/2006/wordml" xmlns:wps="http://schemas.microsoft.com/office/word/2010/wordprocessingShape" mc:Ignorable="w14 wp14">
+<w:ftr xmlns:wpc="http://schemas.microsoft.com/office/word/2010/wordprocessingCanvas" xmlns:mc="http://schemas.openxmlformats.org/markup-compatibility/2006" xmlns:o="urn:schemas-microsoft-com:office:office" xmlns:r="http://schemas.openxmlformats.org/officeDocument/2006/relationships" xmlns:m="http://schemas.openxmlformats.org/officeDocument/2006/math" xmlns:v="urn:schemas-microsoft-com:vml" xmlns:wp14="http://schemas.microsoft.com/office/word/2010/wordprocessingDrawing" xmlns:wp="http://schemas.openxmlformats.org/drawingml/2006/wordprocessingDrawing" xmlns:w10="urn:schemas-microsoft-com:office:word" xmlns:w="http://schemas.openxmlformats.org/wordprocessingml/2006/main" xmlns:w14="http://schemas.microsoft.com/office/word/2010/wordml" xmlns:w15="http://schemas.microsoft.com/office/word/2012/wordml" xmlns:wpg="http://schemas.microsoft.com/office/word/2010/wordprocessingGroup" xmlns:wpi="http://schemas.microsoft.com/office/word/2010/wordprocessingInk" xmlns:wne="http://schemas.microsoft.com/office/word/2006/wordml" xmlns:wps="http://schemas.microsoft.com/office/word/2010/wordprocessingShape" mc:Ignorable="w14 w15 wp14">
   <w:p>
     <w:pPr>
       <w:pStyle w:val="Fuzeile"/>
@@ -1645,7 +2881,7 @@
       <w:rPr>
         <w:noProof/>
       </w:rPr>
-      <w:t>2</w:t>
+      <w:t>4</w:t>
     </w:r>
     <w:r>
       <w:rPr>
@@ -1666,8 +2902,13 @@
       <w:t xml:space="preserve">, </w:t>
     </w:r>
     <w:r>
-      <w:t>Behrendt, Stäger</w:t>
+      <w:t xml:space="preserve">Behrendt, </w:t>
     </w:r>
+    <w:proofErr w:type="spellStart"/>
+    <w:r>
+      <w:t>Stäger</w:t>
+    </w:r>
+    <w:proofErr w:type="spellEnd"/>
   </w:p>
   <w:p>
     <w:pPr>
@@ -1678,7 +2919,7 @@
 </file>
 
 <file path=word/footnotes.xml><?xml version="1.0" encoding="utf-8"?>
-<w:footnotes xmlns:wpc="http://schemas.microsoft.com/office/word/2010/wordprocessingCanvas" xmlns:mc="http://schemas.openxmlformats.org/markup-compatibility/2006" xmlns:o="urn:schemas-microsoft-com:office:office" xmlns:r="http://schemas.openxmlformats.org/officeDocument/2006/relationships" xmlns:m="http://schemas.openxmlformats.org/officeDocument/2006/math" xmlns:v="urn:schemas-microsoft-com:vml" xmlns:wp14="http://schemas.microsoft.com/office/word/2010/wordprocessingDrawing" xmlns:wp="http://schemas.openxmlformats.org/drawingml/2006/wordprocessingDrawing" xmlns:w10="urn:schemas-microsoft-com:office:word" xmlns:w="http://schemas.openxmlformats.org/wordprocessingml/2006/main" xmlns:w14="http://schemas.microsoft.com/office/word/2010/wordml" xmlns:wpg="http://schemas.microsoft.com/office/word/2010/wordprocessingGroup" xmlns:wpi="http://schemas.microsoft.com/office/word/2010/wordprocessingInk" xmlns:wne="http://schemas.microsoft.com/office/word/2006/wordml" xmlns:wps="http://schemas.microsoft.com/office/word/2010/wordprocessingShape" mc:Ignorable="w14 wp14">
+<w:footnotes xmlns:wpc="http://schemas.microsoft.com/office/word/2010/wordprocessingCanvas" xmlns:mc="http://schemas.openxmlformats.org/markup-compatibility/2006" xmlns:o="urn:schemas-microsoft-com:office:office" xmlns:r="http://schemas.openxmlformats.org/officeDocument/2006/relationships" xmlns:m="http://schemas.openxmlformats.org/officeDocument/2006/math" xmlns:v="urn:schemas-microsoft-com:vml" xmlns:wp14="http://schemas.microsoft.com/office/word/2010/wordprocessingDrawing" xmlns:wp="http://schemas.openxmlformats.org/drawingml/2006/wordprocessingDrawing" xmlns:w10="urn:schemas-microsoft-com:office:word" xmlns:w="http://schemas.openxmlformats.org/wordprocessingml/2006/main" xmlns:w14="http://schemas.microsoft.com/office/word/2010/wordml" xmlns:w15="http://schemas.microsoft.com/office/word/2012/wordml" xmlns:wpg="http://schemas.microsoft.com/office/word/2010/wordprocessingGroup" xmlns:wpi="http://schemas.microsoft.com/office/word/2010/wordprocessingInk" xmlns:wne="http://schemas.microsoft.com/office/word/2006/wordml" xmlns:wps="http://schemas.microsoft.com/office/word/2010/wordprocessingShape" mc:Ignorable="w14 w15 wp14">
   <w:footnote w:type="separator" w:id="-1">
     <w:p>
       <w:pPr>
@@ -1703,8 +2944,97 @@
 </file>
 
 <file path=word/numbering.xml><?xml version="1.0" encoding="utf-8"?>
-<w:numbering xmlns:wpc="http://schemas.microsoft.com/office/word/2010/wordprocessingCanvas" xmlns:mc="http://schemas.openxmlformats.org/markup-compatibility/2006" xmlns:o="urn:schemas-microsoft-com:office:office" xmlns:r="http://schemas.openxmlformats.org/officeDocument/2006/relationships" xmlns:m="http://schemas.openxmlformats.org/officeDocument/2006/math" xmlns:v="urn:schemas-microsoft-com:vml" xmlns:wp14="http://schemas.microsoft.com/office/word/2010/wordprocessingDrawing" xmlns:wp="http://schemas.openxmlformats.org/drawingml/2006/wordprocessingDrawing" xmlns:w10="urn:schemas-microsoft-com:office:word" xmlns:w="http://schemas.openxmlformats.org/wordprocessingml/2006/main" xmlns:w14="http://schemas.microsoft.com/office/word/2010/wordml" xmlns:wpg="http://schemas.microsoft.com/office/word/2010/wordprocessingGroup" xmlns:wpi="http://schemas.microsoft.com/office/word/2010/wordprocessingInk" xmlns:wne="http://schemas.microsoft.com/office/word/2006/wordml" xmlns:wps="http://schemas.microsoft.com/office/word/2010/wordprocessingShape" mc:Ignorable="w14 wp14">
+<w:numbering xmlns:wpc="http://schemas.microsoft.com/office/word/2010/wordprocessingCanvas" xmlns:mc="http://schemas.openxmlformats.org/markup-compatibility/2006" xmlns:o="urn:schemas-microsoft-com:office:office" xmlns:r="http://schemas.openxmlformats.org/officeDocument/2006/relationships" xmlns:m="http://schemas.openxmlformats.org/officeDocument/2006/math" xmlns:v="urn:schemas-microsoft-com:vml" xmlns:wp14="http://schemas.microsoft.com/office/word/2010/wordprocessingDrawing" xmlns:wp="http://schemas.openxmlformats.org/drawingml/2006/wordprocessingDrawing" xmlns:w10="urn:schemas-microsoft-com:office:word" xmlns:w="http://schemas.openxmlformats.org/wordprocessingml/2006/main" xmlns:w14="http://schemas.microsoft.com/office/word/2010/wordml" xmlns:w15="http://schemas.microsoft.com/office/word/2012/wordml" xmlns:wpg="http://schemas.microsoft.com/office/word/2010/wordprocessingGroup" xmlns:wpi="http://schemas.microsoft.com/office/word/2010/wordprocessingInk" xmlns:wne="http://schemas.microsoft.com/office/word/2006/wordml" xmlns:wps="http://schemas.microsoft.com/office/word/2010/wordprocessingShape" mc:Ignorable="w14 w15 wp14">
   <w:abstractNum w:abstractNumId="0">
+    <w:nsid w:val="037C663A"/>
+    <w:multiLevelType w:val="hybridMultilevel"/>
+    <w:tmpl w:val="A420EF06"/>
+    <w:lvl w:ilvl="0" w:tplc="0407000F">
+      <w:start w:val="1"/>
+      <w:numFmt w:val="decimal"/>
+      <w:lvlText w:val="%1."/>
+      <w:lvlJc w:val="left"/>
+      <w:pPr>
+        <w:ind w:left="720" w:hanging="360"/>
+      </w:pPr>
+      <w:rPr>
+        <w:rFonts w:hint="default"/>
+      </w:rPr>
+    </w:lvl>
+    <w:lvl w:ilvl="1" w:tplc="04070019" w:tentative="1">
+      <w:start w:val="1"/>
+      <w:numFmt w:val="lowerLetter"/>
+      <w:lvlText w:val="%2."/>
+      <w:lvlJc w:val="left"/>
+      <w:pPr>
+        <w:ind w:left="1440" w:hanging="360"/>
+      </w:pPr>
+    </w:lvl>
+    <w:lvl w:ilvl="2" w:tplc="0407001B" w:tentative="1">
+      <w:start w:val="1"/>
+      <w:numFmt w:val="lowerRoman"/>
+      <w:lvlText w:val="%3."/>
+      <w:lvlJc w:val="right"/>
+      <w:pPr>
+        <w:ind w:left="2160" w:hanging="180"/>
+      </w:pPr>
+    </w:lvl>
+    <w:lvl w:ilvl="3" w:tplc="0407000F" w:tentative="1">
+      <w:start w:val="1"/>
+      <w:numFmt w:val="decimal"/>
+      <w:lvlText w:val="%4."/>
+      <w:lvlJc w:val="left"/>
+      <w:pPr>
+        <w:ind w:left="2880" w:hanging="360"/>
+      </w:pPr>
+    </w:lvl>
+    <w:lvl w:ilvl="4" w:tplc="04070019" w:tentative="1">
+      <w:start w:val="1"/>
+      <w:numFmt w:val="lowerLetter"/>
+      <w:lvlText w:val="%5."/>
+      <w:lvlJc w:val="left"/>
+      <w:pPr>
+        <w:ind w:left="3600" w:hanging="360"/>
+      </w:pPr>
+    </w:lvl>
+    <w:lvl w:ilvl="5" w:tplc="0407001B" w:tentative="1">
+      <w:start w:val="1"/>
+      <w:numFmt w:val="lowerRoman"/>
+      <w:lvlText w:val="%6."/>
+      <w:lvlJc w:val="right"/>
+      <w:pPr>
+        <w:ind w:left="4320" w:hanging="180"/>
+      </w:pPr>
+    </w:lvl>
+    <w:lvl w:ilvl="6" w:tplc="0407000F" w:tentative="1">
+      <w:start w:val="1"/>
+      <w:numFmt w:val="decimal"/>
+      <w:lvlText w:val="%7."/>
+      <w:lvlJc w:val="left"/>
+      <w:pPr>
+        <w:ind w:left="5040" w:hanging="360"/>
+      </w:pPr>
+    </w:lvl>
+    <w:lvl w:ilvl="7" w:tplc="04070019" w:tentative="1">
+      <w:start w:val="1"/>
+      <w:numFmt w:val="lowerLetter"/>
+      <w:lvlText w:val="%8."/>
+      <w:lvlJc w:val="left"/>
+      <w:pPr>
+        <w:ind w:left="5760" w:hanging="360"/>
+      </w:pPr>
+    </w:lvl>
+    <w:lvl w:ilvl="8" w:tplc="0407001B" w:tentative="1">
+      <w:start w:val="1"/>
+      <w:numFmt w:val="lowerRoman"/>
+      <w:lvlText w:val="%9."/>
+      <w:lvlJc w:val="right"/>
+      <w:pPr>
+        <w:ind w:left="6480" w:hanging="180"/>
+      </w:pPr>
+    </w:lvl>
+  </w:abstractNum>
+  <w:abstractNum w:abstractNumId="1">
     <w:nsid w:val="20CC7815"/>
     <w:multiLevelType w:val="hybridMultilevel"/>
     <w:tmpl w:val="B79EE032"/>
@@ -1793,7 +3123,7 @@
       </w:pPr>
     </w:lvl>
   </w:abstractNum>
-  <w:abstractNum w:abstractNumId="1">
+  <w:abstractNum w:abstractNumId="2">
     <w:nsid w:val="2EC33AFE"/>
     <w:multiLevelType w:val="hybridMultilevel"/>
     <w:tmpl w:val="86F6F4A0"/>
@@ -1883,7 +3213,7 @@
       </w:pPr>
     </w:lvl>
   </w:abstractNum>
-  <w:abstractNum w:abstractNumId="2">
+  <w:abstractNum w:abstractNumId="3">
     <w:nsid w:val="3A4B7EBD"/>
     <w:multiLevelType w:val="hybridMultilevel"/>
     <w:tmpl w:val="1FD0C41C"/>
@@ -1995,7 +3325,7 @@
       </w:rPr>
     </w:lvl>
   </w:abstractNum>
-  <w:abstractNum w:abstractNumId="3">
+  <w:abstractNum w:abstractNumId="4">
     <w:nsid w:val="43A37918"/>
     <w:multiLevelType w:val="hybridMultilevel"/>
     <w:tmpl w:val="C8C248CA"/>
@@ -2108,7 +3438,7 @@
       </w:rPr>
     </w:lvl>
   </w:abstractNum>
-  <w:abstractNum w:abstractNumId="4">
+  <w:abstractNum w:abstractNumId="5">
     <w:nsid w:val="56E25B6D"/>
     <w:multiLevelType w:val="hybridMultilevel"/>
     <w:tmpl w:val="D75A1752"/>
@@ -2198,25 +3528,36 @@
     </w:lvl>
   </w:abstractNum>
   <w:num w:numId="1">
+    <w:abstractNumId w:val="3"/>
+  </w:num>
+  <w:num w:numId="2">
+    <w:abstractNumId w:val="4"/>
+  </w:num>
+  <w:num w:numId="3">
+    <w:abstractNumId w:val="5"/>
+  </w:num>
+  <w:num w:numId="4">
     <w:abstractNumId w:val="2"/>
   </w:num>
-  <w:num w:numId="2">
-    <w:abstractNumId w:val="3"/>
-  </w:num>
-  <w:num w:numId="3">
-    <w:abstractNumId w:val="4"/>
-  </w:num>
-  <w:num w:numId="4">
+  <w:num w:numId="5">
     <w:abstractNumId w:val="1"/>
   </w:num>
-  <w:num w:numId="5">
+  <w:num w:numId="6">
     <w:abstractNumId w:val="0"/>
   </w:num>
 </w:numbering>
 </file>
 
+<file path=word/people.xml><?xml version="1.0" encoding="utf-8"?>
+<w15:people xmlns:wpc="http://schemas.microsoft.com/office/word/2010/wordprocessingCanvas" xmlns:mc="http://schemas.openxmlformats.org/markup-compatibility/2006" xmlns:o="urn:schemas-microsoft-com:office:office" xmlns:r="http://schemas.openxmlformats.org/officeDocument/2006/relationships" xmlns:m="http://schemas.openxmlformats.org/officeDocument/2006/math" xmlns:v="urn:schemas-microsoft-com:vml" xmlns:wp14="http://schemas.microsoft.com/office/word/2010/wordprocessingDrawing" xmlns:wp="http://schemas.openxmlformats.org/drawingml/2006/wordprocessingDrawing" xmlns:w10="urn:schemas-microsoft-com:office:word" xmlns:w="http://schemas.openxmlformats.org/wordprocessingml/2006/main" xmlns:w14="http://schemas.microsoft.com/office/word/2010/wordml" xmlns:w15="http://schemas.microsoft.com/office/word/2012/wordml" xmlns:wpg="http://schemas.microsoft.com/office/word/2010/wordprocessingGroup" xmlns:wpi="http://schemas.microsoft.com/office/word/2010/wordprocessingInk" xmlns:wne="http://schemas.microsoft.com/office/word/2006/wordml" xmlns:wps="http://schemas.microsoft.com/office/word/2010/wordprocessingShape" mc:Ignorable="w14 w15 wp14">
+  <w15:person w15:author="Timon">
+    <w15:presenceInfo w15:providerId="None" w15:userId="Timon"/>
+  </w15:person>
+</w15:people>
+</file>
+
 <file path=word/styles.xml><?xml version="1.0" encoding="utf-8"?>
-<w:styles xmlns:mc="http://schemas.openxmlformats.org/markup-compatibility/2006" xmlns:r="http://schemas.openxmlformats.org/officeDocument/2006/relationships" xmlns:w="http://schemas.openxmlformats.org/wordprocessingml/2006/main" xmlns:w14="http://schemas.microsoft.com/office/word/2010/wordml" mc:Ignorable="w14">
+<w:styles xmlns:mc="http://schemas.openxmlformats.org/markup-compatibility/2006" xmlns:r="http://schemas.openxmlformats.org/officeDocument/2006/relationships" xmlns:w="http://schemas.openxmlformats.org/wordprocessingml/2006/main" xmlns:w14="http://schemas.microsoft.com/office/word/2010/wordml" xmlns:w15="http://schemas.microsoft.com/office/word/2012/wordml" mc:Ignorable="w14 w15">
   <w:docDefaults>
     <w:rPrDefault>
       <w:rPr>
@@ -2232,144 +3573,378 @@
       </w:pPr>
     </w:pPrDefault>
   </w:docDefaults>
-  <w:latentStyles w:defLockedState="0" w:defUIPriority="99" w:defSemiHidden="1" w:defUnhideWhenUsed="1" w:defQFormat="0" w:count="267">
-    <w:lsdException w:name="Normal" w:semiHidden="0" w:uiPriority="0" w:unhideWhenUsed="0" w:qFormat="1"/>
-    <w:lsdException w:name="heading 1" w:semiHidden="0" w:uiPriority="9" w:unhideWhenUsed="0" w:qFormat="1"/>
-    <w:lsdException w:name="heading 2" w:uiPriority="9" w:qFormat="1"/>
-    <w:lsdException w:name="heading 3" w:uiPriority="9" w:qFormat="1"/>
-    <w:lsdException w:name="heading 4" w:uiPriority="9" w:qFormat="1"/>
-    <w:lsdException w:name="heading 5" w:uiPriority="9" w:qFormat="1"/>
-    <w:lsdException w:name="heading 6" w:uiPriority="9" w:qFormat="1"/>
-    <w:lsdException w:name="heading 7" w:uiPriority="9" w:qFormat="1"/>
-    <w:lsdException w:name="heading 8" w:uiPriority="9" w:qFormat="1"/>
-    <w:lsdException w:name="heading 9" w:uiPriority="9" w:qFormat="1"/>
-    <w:lsdException w:name="toc 1" w:uiPriority="39"/>
-    <w:lsdException w:name="toc 2" w:uiPriority="39"/>
-    <w:lsdException w:name="toc 3" w:uiPriority="39"/>
-    <w:lsdException w:name="toc 4" w:uiPriority="39"/>
-    <w:lsdException w:name="toc 5" w:uiPriority="39"/>
-    <w:lsdException w:name="toc 6" w:uiPriority="39"/>
-    <w:lsdException w:name="toc 7" w:uiPriority="39"/>
-    <w:lsdException w:name="toc 8" w:uiPriority="39"/>
-    <w:lsdException w:name="toc 9" w:uiPriority="39"/>
-    <w:lsdException w:name="caption" w:uiPriority="35" w:qFormat="1"/>
-    <w:lsdException w:name="Title" w:semiHidden="0" w:uiPriority="10" w:unhideWhenUsed="0" w:qFormat="1"/>
-    <w:lsdException w:name="Default Paragraph Font" w:uiPriority="1"/>
-    <w:lsdException w:name="Subtitle" w:semiHidden="0" w:uiPriority="11" w:unhideWhenUsed="0" w:qFormat="1"/>
-    <w:lsdException w:name="Strong" w:semiHidden="0" w:uiPriority="22" w:unhideWhenUsed="0" w:qFormat="1"/>
-    <w:lsdException w:name="Emphasis" w:semiHidden="0" w:uiPriority="20" w:unhideWhenUsed="0" w:qFormat="1"/>
-    <w:lsdException w:name="Table Grid" w:semiHidden="0" w:uiPriority="59" w:unhideWhenUsed="0"/>
-    <w:lsdException w:name="Placeholder Text" w:unhideWhenUsed="0"/>
-    <w:lsdException w:name="No Spacing" w:semiHidden="0" w:uiPriority="1" w:unhideWhenUsed="0" w:qFormat="1"/>
-    <w:lsdException w:name="Light Shading" w:semiHidden="0" w:uiPriority="60" w:unhideWhenUsed="0"/>
-    <w:lsdException w:name="Light List" w:semiHidden="0" w:uiPriority="61" w:unhideWhenUsed="0"/>
-    <w:lsdException w:name="Light Grid" w:semiHidden="0" w:uiPriority="62" w:unhideWhenUsed="0"/>
-    <w:lsdException w:name="Medium Shading 1" w:semiHidden="0" w:uiPriority="63" w:unhideWhenUsed="0"/>
-    <w:lsdException w:name="Medium Shading 2" w:semiHidden="0" w:uiPriority="64" w:unhideWhenUsed="0"/>
-    <w:lsdException w:name="Medium List 1" w:semiHidden="0" w:uiPriority="65" w:unhideWhenUsed="0"/>
-    <w:lsdException w:name="Medium List 2" w:semiHidden="0" w:uiPriority="66" w:unhideWhenUsed="0"/>
-    <w:lsdException w:name="Medium Grid 1" w:semiHidden="0" w:uiPriority="67" w:unhideWhenUsed="0"/>
-    <w:lsdException w:name="Medium Grid 2" w:semiHidden="0" w:uiPriority="68" w:unhideWhenUsed="0"/>
-    <w:lsdException w:name="Medium Grid 3" w:semiHidden="0" w:uiPriority="69" w:unhideWhenUsed="0"/>
-    <w:lsdException w:name="Dark List" w:semiHidden="0" w:uiPriority="70" w:unhideWhenUsed="0"/>
-    <w:lsdException w:name="Colorful Shading" w:semiHidden="0" w:uiPriority="71" w:unhideWhenUsed="0"/>
-    <w:lsdException w:name="Colorful List" w:semiHidden="0" w:uiPriority="72" w:unhideWhenUsed="0"/>
-    <w:lsdException w:name="Colorful Grid" w:semiHidden="0" w:uiPriority="73" w:unhideWhenUsed="0"/>
-    <w:lsdException w:name="Light Shading Accent 1" w:semiHidden="0" w:uiPriority="60" w:unhideWhenUsed="0"/>
-    <w:lsdException w:name="Light List Accent 1" w:semiHidden="0" w:uiPriority="61" w:unhideWhenUsed="0"/>
-    <w:lsdException w:name="Light Grid Accent 1" w:semiHidden="0" w:uiPriority="62" w:unhideWhenUsed="0"/>
-    <w:lsdException w:name="Medium Shading 1 Accent 1" w:semiHidden="0" w:uiPriority="63" w:unhideWhenUsed="0"/>
-    <w:lsdException w:name="Medium Shading 2 Accent 1" w:semiHidden="0" w:uiPriority="64" w:unhideWhenUsed="0"/>
-    <w:lsdException w:name="Medium List 1 Accent 1" w:semiHidden="0" w:uiPriority="65" w:unhideWhenUsed="0"/>
-    <w:lsdException w:name="Revision" w:unhideWhenUsed="0"/>
-    <w:lsdException w:name="List Paragraph" w:semiHidden="0" w:uiPriority="34" w:unhideWhenUsed="0" w:qFormat="1"/>
-    <w:lsdException w:name="Quote" w:semiHidden="0" w:uiPriority="29" w:unhideWhenUsed="0" w:qFormat="1"/>
-    <w:lsdException w:name="Intense Quote" w:semiHidden="0" w:uiPriority="30" w:unhideWhenUsed="0" w:qFormat="1"/>
-    <w:lsdException w:name="Medium List 2 Accent 1" w:semiHidden="0" w:uiPriority="66" w:unhideWhenUsed="0"/>
-    <w:lsdException w:name="Medium Grid 1 Accent 1" w:semiHidden="0" w:uiPriority="67" w:unhideWhenUsed="0"/>
-    <w:lsdException w:name="Medium Grid 2 Accent 1" w:semiHidden="0" w:uiPriority="68" w:unhideWhenUsed="0"/>
-    <w:lsdException w:name="Medium Grid 3 Accent 1" w:semiHidden="0" w:uiPriority="69" w:unhideWhenUsed="0"/>
-    <w:lsdException w:name="Dark List Accent 1" w:semiHidden="0" w:uiPriority="70" w:unhideWhenUsed="0"/>
-    <w:lsdException w:name="Colorful Shading Accent 1" w:semiHidden="0" w:uiPriority="71" w:unhideWhenUsed="0"/>
-    <w:lsdException w:name="Colorful List Accent 1" w:semiHidden="0" w:uiPriority="72" w:unhideWhenUsed="0"/>
-    <w:lsdException w:name="Colorful Grid Accent 1" w:semiHidden="0" w:uiPriority="73" w:unhideWhenUsed="0"/>
-    <w:lsdException w:name="Light Shading Accent 2" w:semiHidden="0" w:uiPriority="60" w:unhideWhenUsed="0"/>
-    <w:lsdException w:name="Light List Accent 2" w:semiHidden="0" w:uiPriority="61" w:unhideWhenUsed="0"/>
-    <w:lsdException w:name="Light Grid Accent 2" w:semiHidden="0" w:uiPriority="62" w:unhideWhenUsed="0"/>
-    <w:lsdException w:name="Medium Shading 1 Accent 2" w:semiHidden="0" w:uiPriority="63" w:unhideWhenUsed="0"/>
-    <w:lsdException w:name="Medium Shading 2 Accent 2" w:semiHidden="0" w:uiPriority="64" w:unhideWhenUsed="0"/>
-    <w:lsdException w:name="Medium List 1 Accent 2" w:semiHidden="0" w:uiPriority="65" w:unhideWhenUsed="0"/>
-    <w:lsdException w:name="Medium List 2 Accent 2" w:semiHidden="0" w:uiPriority="66" w:unhideWhenUsed="0"/>
-    <w:lsdException w:name="Medium Grid 1 Accent 2" w:semiHidden="0" w:uiPriority="67" w:unhideWhenUsed="0"/>
-    <w:lsdException w:name="Medium Grid 2 Accent 2" w:semiHidden="0" w:uiPriority="68" w:unhideWhenUsed="0"/>
-    <w:lsdException w:name="Medium Grid 3 Accent 2" w:semiHidden="0" w:uiPriority="69" w:unhideWhenUsed="0"/>
-    <w:lsdException w:name="Dark List Accent 2" w:semiHidden="0" w:uiPriority="70" w:unhideWhenUsed="0"/>
-    <w:lsdException w:name="Colorful Shading Accent 2" w:semiHidden="0" w:uiPriority="71" w:unhideWhenUsed="0"/>
-    <w:lsdException w:name="Colorful List Accent 2" w:semiHidden="0" w:uiPriority="72" w:unhideWhenUsed="0"/>
-    <w:lsdException w:name="Colorful Grid Accent 2" w:semiHidden="0" w:uiPriority="73" w:unhideWhenUsed="0"/>
-    <w:lsdException w:name="Light Shading Accent 3" w:semiHidden="0" w:uiPriority="60" w:unhideWhenUsed="0"/>
-    <w:lsdException w:name="Light List Accent 3" w:semiHidden="0" w:uiPriority="61" w:unhideWhenUsed="0"/>
-    <w:lsdException w:name="Light Grid Accent 3" w:semiHidden="0" w:uiPriority="62" w:unhideWhenUsed="0"/>
-    <w:lsdException w:name="Medium Shading 1 Accent 3" w:semiHidden="0" w:uiPriority="63" w:unhideWhenUsed="0"/>
-    <w:lsdException w:name="Medium Shading 2 Accent 3" w:semiHidden="0" w:uiPriority="64" w:unhideWhenUsed="0"/>
-    <w:lsdException w:name="Medium List 1 Accent 3" w:semiHidden="0" w:uiPriority="65" w:unhideWhenUsed="0"/>
-    <w:lsdException w:name="Medium List 2 Accent 3" w:semiHidden="0" w:uiPriority="66" w:unhideWhenUsed="0"/>
-    <w:lsdException w:name="Medium Grid 1 Accent 3" w:semiHidden="0" w:uiPriority="67" w:unhideWhenUsed="0"/>
-    <w:lsdException w:name="Medium Grid 2 Accent 3" w:semiHidden="0" w:uiPriority="68" w:unhideWhenUsed="0"/>
-    <w:lsdException w:name="Medium Grid 3 Accent 3" w:semiHidden="0" w:uiPriority="69" w:unhideWhenUsed="0"/>
-    <w:lsdException w:name="Dark List Accent 3" w:semiHidden="0" w:uiPriority="70" w:unhideWhenUsed="0"/>
-    <w:lsdException w:name="Colorful Shading Accent 3" w:semiHidden="0" w:uiPriority="71" w:unhideWhenUsed="0"/>
-    <w:lsdException w:name="Colorful List Accent 3" w:semiHidden="0" w:uiPriority="72" w:unhideWhenUsed="0"/>
-    <w:lsdException w:name="Colorful Grid Accent 3" w:semiHidden="0" w:uiPriority="73" w:unhideWhenUsed="0"/>
-    <w:lsdException w:name="Light Shading Accent 4" w:semiHidden="0" w:uiPriority="60" w:unhideWhenUsed="0"/>
-    <w:lsdException w:name="Light List Accent 4" w:semiHidden="0" w:uiPriority="61" w:unhideWhenUsed="0"/>
-    <w:lsdException w:name="Light Grid Accent 4" w:semiHidden="0" w:uiPriority="62" w:unhideWhenUsed="0"/>
-    <w:lsdException w:name="Medium Shading 1 Accent 4" w:semiHidden="0" w:uiPriority="63" w:unhideWhenUsed="0"/>
-    <w:lsdException w:name="Medium Shading 2 Accent 4" w:semiHidden="0" w:uiPriority="64" w:unhideWhenUsed="0"/>
-    <w:lsdException w:name="Medium List 1 Accent 4" w:semiHidden="0" w:uiPriority="65" w:unhideWhenUsed="0"/>
-    <w:lsdException w:name="Medium List 2 Accent 4" w:semiHidden="0" w:uiPriority="66" w:unhideWhenUsed="0"/>
-    <w:lsdException w:name="Medium Grid 1 Accent 4" w:semiHidden="0" w:uiPriority="67" w:unhideWhenUsed="0"/>
-    <w:lsdException w:name="Medium Grid 2 Accent 4" w:semiHidden="0" w:uiPriority="68" w:unhideWhenUsed="0"/>
-    <w:lsdException w:name="Medium Grid 3 Accent 4" w:semiHidden="0" w:uiPriority="69" w:unhideWhenUsed="0"/>
-    <w:lsdException w:name="Dark List Accent 4" w:semiHidden="0" w:uiPriority="70" w:unhideWhenUsed="0"/>
-    <w:lsdException w:name="Colorful Shading Accent 4" w:semiHidden="0" w:uiPriority="71" w:unhideWhenUsed="0"/>
-    <w:lsdException w:name="Colorful List Accent 4" w:semiHidden="0" w:uiPriority="72" w:unhideWhenUsed="0"/>
-    <w:lsdException w:name="Colorful Grid Accent 4" w:semiHidden="0" w:uiPriority="73" w:unhideWhenUsed="0"/>
-    <w:lsdException w:name="Light Shading Accent 5" w:semiHidden="0" w:uiPriority="60" w:unhideWhenUsed="0"/>
-    <w:lsdException w:name="Light List Accent 5" w:semiHidden="0" w:uiPriority="61" w:unhideWhenUsed="0"/>
-    <w:lsdException w:name="Light Grid Accent 5" w:semiHidden="0" w:uiPriority="62" w:unhideWhenUsed="0"/>
-    <w:lsdException w:name="Medium Shading 1 Accent 5" w:semiHidden="0" w:uiPriority="63" w:unhideWhenUsed="0"/>
-    <w:lsdException w:name="Medium Shading 2 Accent 5" w:semiHidden="0" w:uiPriority="64" w:unhideWhenUsed="0"/>
-    <w:lsdException w:name="Medium List 1 Accent 5" w:semiHidden="0" w:uiPriority="65" w:unhideWhenUsed="0"/>
-    <w:lsdException w:name="Medium List 2 Accent 5" w:semiHidden="0" w:uiPriority="66" w:unhideWhenUsed="0"/>
-    <w:lsdException w:name="Medium Grid 1 Accent 5" w:semiHidden="0" w:uiPriority="67" w:unhideWhenUsed="0"/>
-    <w:lsdException w:name="Medium Grid 2 Accent 5" w:semiHidden="0" w:uiPriority="68" w:unhideWhenUsed="0"/>
-    <w:lsdException w:name="Medium Grid 3 Accent 5" w:semiHidden="0" w:uiPriority="69" w:unhideWhenUsed="0"/>
-    <w:lsdException w:name="Dark List Accent 5" w:semiHidden="0" w:uiPriority="70" w:unhideWhenUsed="0"/>
-    <w:lsdException w:name="Colorful Shading Accent 5" w:semiHidden="0" w:uiPriority="71" w:unhideWhenUsed="0"/>
-    <w:lsdException w:name="Colorful List Accent 5" w:semiHidden="0" w:uiPriority="72" w:unhideWhenUsed="0"/>
-    <w:lsdException w:name="Colorful Grid Accent 5" w:semiHidden="0" w:uiPriority="73" w:unhideWhenUsed="0"/>
-    <w:lsdException w:name="Light Shading Accent 6" w:semiHidden="0" w:uiPriority="60" w:unhideWhenUsed="0"/>
-    <w:lsdException w:name="Light List Accent 6" w:semiHidden="0" w:uiPriority="61" w:unhideWhenUsed="0"/>
-    <w:lsdException w:name="Light Grid Accent 6" w:semiHidden="0" w:uiPriority="62" w:unhideWhenUsed="0"/>
-    <w:lsdException w:name="Medium Shading 1 Accent 6" w:semiHidden="0" w:uiPriority="63" w:unhideWhenUsed="0"/>
-    <w:lsdException w:name="Medium Shading 2 Accent 6" w:semiHidden="0" w:uiPriority="64" w:unhideWhenUsed="0"/>
-    <w:lsdException w:name="Medium List 1 Accent 6" w:semiHidden="0" w:uiPriority="65" w:unhideWhenUsed="0"/>
-    <w:lsdException w:name="Medium List 2 Accent 6" w:semiHidden="0" w:uiPriority="66" w:unhideWhenUsed="0"/>
-    <w:lsdException w:name="Medium Grid 1 Accent 6" w:semiHidden="0" w:uiPriority="67" w:unhideWhenUsed="0"/>
-    <w:lsdException w:name="Medium Grid 2 Accent 6" w:semiHidden="0" w:uiPriority="68" w:unhideWhenUsed="0"/>
-    <w:lsdException w:name="Medium Grid 3 Accent 6" w:semiHidden="0" w:uiPriority="69" w:unhideWhenUsed="0"/>
-    <w:lsdException w:name="Dark List Accent 6" w:semiHidden="0" w:uiPriority="70" w:unhideWhenUsed="0"/>
-    <w:lsdException w:name="Colorful Shading Accent 6" w:semiHidden="0" w:uiPriority="71" w:unhideWhenUsed="0"/>
-    <w:lsdException w:name="Colorful List Accent 6" w:semiHidden="0" w:uiPriority="72" w:unhideWhenUsed="0"/>
-    <w:lsdException w:name="Colorful Grid Accent 6" w:semiHidden="0" w:uiPriority="73" w:unhideWhenUsed="0"/>
-    <w:lsdException w:name="Subtle Emphasis" w:semiHidden="0" w:uiPriority="19" w:unhideWhenUsed="0" w:qFormat="1"/>
-    <w:lsdException w:name="Intense Emphasis" w:semiHidden="0" w:uiPriority="21" w:unhideWhenUsed="0" w:qFormat="1"/>
-    <w:lsdException w:name="Subtle Reference" w:semiHidden="0" w:uiPriority="31" w:unhideWhenUsed="0" w:qFormat="1"/>
-    <w:lsdException w:name="Intense Reference" w:semiHidden="0" w:uiPriority="32" w:unhideWhenUsed="0" w:qFormat="1"/>
-    <w:lsdException w:name="Book Title" w:semiHidden="0" w:uiPriority="33" w:unhideWhenUsed="0" w:qFormat="1"/>
-    <w:lsdException w:name="Bibliography" w:uiPriority="37"/>
-    <w:lsdException w:name="TOC Heading" w:uiPriority="39" w:qFormat="1"/>
+  <w:latentStyles w:defLockedState="0" w:defUIPriority="99" w:defSemiHidden="0" w:defUnhideWhenUsed="0" w:defQFormat="0" w:count="371">
+    <w:lsdException w:name="Normal" w:uiPriority="0" w:qFormat="1"/>
+    <w:lsdException w:name="heading 1" w:uiPriority="9" w:qFormat="1"/>
+    <w:lsdException w:name="heading 2" w:semiHidden="1" w:uiPriority="9" w:unhideWhenUsed="1" w:qFormat="1"/>
+    <w:lsdException w:name="heading 3" w:semiHidden="1" w:uiPriority="9" w:unhideWhenUsed="1" w:qFormat="1"/>
+    <w:lsdException w:name="heading 4" w:semiHidden="1" w:uiPriority="9" w:unhideWhenUsed="1" w:qFormat="1"/>
+    <w:lsdException w:name="heading 5" w:semiHidden="1" w:uiPriority="9" w:unhideWhenUsed="1" w:qFormat="1"/>
+    <w:lsdException w:name="heading 6" w:semiHidden="1" w:uiPriority="9" w:unhideWhenUsed="1" w:qFormat="1"/>
+    <w:lsdException w:name="heading 7" w:semiHidden="1" w:uiPriority="9" w:unhideWhenUsed="1" w:qFormat="1"/>
+    <w:lsdException w:name="heading 8" w:semiHidden="1" w:uiPriority="9" w:unhideWhenUsed="1" w:qFormat="1"/>
+    <w:lsdException w:name="heading 9" w:semiHidden="1" w:uiPriority="9" w:unhideWhenUsed="1" w:qFormat="1"/>
+    <w:lsdException w:name="index 1" w:semiHidden="1" w:unhideWhenUsed="1"/>
+    <w:lsdException w:name="index 2" w:semiHidden="1" w:unhideWhenUsed="1"/>
+    <w:lsdException w:name="index 3" w:semiHidden="1" w:unhideWhenUsed="1"/>
+    <w:lsdException w:name="index 4" w:semiHidden="1" w:unhideWhenUsed="1"/>
+    <w:lsdException w:name="index 5" w:semiHidden="1" w:unhideWhenUsed="1"/>
+    <w:lsdException w:name="index 6" w:semiHidden="1" w:unhideWhenUsed="1"/>
+    <w:lsdException w:name="index 7" w:semiHidden="1" w:unhideWhenUsed="1"/>
+    <w:lsdException w:name="index 8" w:semiHidden="1" w:unhideWhenUsed="1"/>
+    <w:lsdException w:name="index 9" w:semiHidden="1" w:unhideWhenUsed="1"/>
+    <w:lsdException w:name="toc 1" w:semiHidden="1" w:uiPriority="39" w:unhideWhenUsed="1"/>
+    <w:lsdException w:name="toc 2" w:semiHidden="1" w:uiPriority="39" w:unhideWhenUsed="1"/>
+    <w:lsdException w:name="toc 3" w:semiHidden="1" w:uiPriority="39" w:unhideWhenUsed="1"/>
+    <w:lsdException w:name="toc 4" w:semiHidden="1" w:uiPriority="39" w:unhideWhenUsed="1"/>
+    <w:lsdException w:name="toc 5" w:semiHidden="1" w:uiPriority="39" w:unhideWhenUsed="1"/>
+    <w:lsdException w:name="toc 6" w:semiHidden="1" w:uiPriority="39" w:unhideWhenUsed="1"/>
+    <w:lsdException w:name="toc 7" w:semiHidden="1" w:uiPriority="39" w:unhideWhenUsed="1"/>
+    <w:lsdException w:name="toc 8" w:semiHidden="1" w:uiPriority="39" w:unhideWhenUsed="1"/>
+    <w:lsdException w:name="toc 9" w:semiHidden="1" w:uiPriority="39" w:unhideWhenUsed="1"/>
+    <w:lsdException w:name="Normal Indent" w:semiHidden="1" w:unhideWhenUsed="1"/>
+    <w:lsdException w:name="footnote text" w:semiHidden="1" w:unhideWhenUsed="1"/>
+    <w:lsdException w:name="annotation text" w:semiHidden="1" w:unhideWhenUsed="1"/>
+    <w:lsdException w:name="header" w:semiHidden="1" w:unhideWhenUsed="1"/>
+    <w:lsdException w:name="footer" w:semiHidden="1" w:unhideWhenUsed="1"/>
+    <w:lsdException w:name="index heading" w:semiHidden="1" w:unhideWhenUsed="1"/>
+    <w:lsdException w:name="caption" w:semiHidden="1" w:uiPriority="35" w:unhideWhenUsed="1" w:qFormat="1"/>
+    <w:lsdException w:name="table of figures" w:semiHidden="1" w:unhideWhenUsed="1"/>
+    <w:lsdException w:name="envelope address" w:semiHidden="1" w:unhideWhenUsed="1"/>
+    <w:lsdException w:name="envelope return" w:semiHidden="1" w:unhideWhenUsed="1"/>
+    <w:lsdException w:name="footnote reference" w:semiHidden="1" w:unhideWhenUsed="1"/>
+    <w:lsdException w:name="annotation reference" w:semiHidden="1" w:unhideWhenUsed="1"/>
+    <w:lsdException w:name="line number" w:semiHidden="1" w:unhideWhenUsed="1"/>
+    <w:lsdException w:name="page number" w:semiHidden="1" w:unhideWhenUsed="1"/>
+    <w:lsdException w:name="endnote reference" w:semiHidden="1" w:unhideWhenUsed="1"/>
+    <w:lsdException w:name="endnote text" w:semiHidden="1" w:unhideWhenUsed="1"/>
+    <w:lsdException w:name="table of authorities" w:semiHidden="1" w:unhideWhenUsed="1"/>
+    <w:lsdException w:name="macro" w:semiHidden="1" w:unhideWhenUsed="1"/>
+    <w:lsdException w:name="toa heading" w:semiHidden="1" w:unhideWhenUsed="1"/>
+    <w:lsdException w:name="List" w:semiHidden="1" w:unhideWhenUsed="1"/>
+    <w:lsdException w:name="List Bullet" w:semiHidden="1" w:unhideWhenUsed="1"/>
+    <w:lsdException w:name="List Number" w:semiHidden="1" w:unhideWhenUsed="1"/>
+    <w:lsdException w:name="List 2" w:semiHidden="1" w:unhideWhenUsed="1"/>
+    <w:lsdException w:name="List 3" w:semiHidden="1" w:unhideWhenUsed="1"/>
+    <w:lsdException w:name="List 4" w:semiHidden="1" w:unhideWhenUsed="1"/>
+    <w:lsdException w:name="List 5" w:semiHidden="1" w:unhideWhenUsed="1"/>
+    <w:lsdException w:name="List Bullet 2" w:semiHidden="1" w:unhideWhenUsed="1"/>
+    <w:lsdException w:name="List Bullet 3" w:semiHidden="1" w:unhideWhenUsed="1"/>
+    <w:lsdException w:name="List Bullet 4" w:semiHidden="1" w:unhideWhenUsed="1"/>
+    <w:lsdException w:name="List Bullet 5" w:semiHidden="1" w:unhideWhenUsed="1"/>
+    <w:lsdException w:name="List Number 2" w:semiHidden="1" w:unhideWhenUsed="1"/>
+    <w:lsdException w:name="List Number 3" w:semiHidden="1" w:unhideWhenUsed="1"/>
+    <w:lsdException w:name="List Number 4" w:semiHidden="1" w:unhideWhenUsed="1"/>
+    <w:lsdException w:name="List Number 5" w:semiHidden="1" w:unhideWhenUsed="1"/>
+    <w:lsdException w:name="Title" w:uiPriority="10" w:qFormat="1"/>
+    <w:lsdException w:name="Closing" w:semiHidden="1" w:unhideWhenUsed="1"/>
+    <w:lsdException w:name="Signature" w:semiHidden="1" w:unhideWhenUsed="1"/>
+    <w:lsdException w:name="Default Paragraph Font" w:semiHidden="1" w:uiPriority="1" w:unhideWhenUsed="1"/>
+    <w:lsdException w:name="Body Text" w:semiHidden="1" w:unhideWhenUsed="1"/>
+    <w:lsdException w:name="Body Text Indent" w:semiHidden="1" w:unhideWhenUsed="1"/>
+    <w:lsdException w:name="List Continue" w:semiHidden="1" w:unhideWhenUsed="1"/>
+    <w:lsdException w:name="List Continue 2" w:semiHidden="1" w:unhideWhenUsed="1"/>
+    <w:lsdException w:name="List Continue 3" w:semiHidden="1" w:unhideWhenUsed="1"/>
+    <w:lsdException w:name="List Continue 4" w:semiHidden="1" w:unhideWhenUsed="1"/>
+    <w:lsdException w:name="List Continue 5" w:semiHidden="1" w:unhideWhenUsed="1"/>
+    <w:lsdException w:name="Message Header" w:semiHidden="1" w:unhideWhenUsed="1"/>
+    <w:lsdException w:name="Subtitle" w:uiPriority="11" w:qFormat="1"/>
+    <w:lsdException w:name="Salutation" w:semiHidden="1" w:unhideWhenUsed="1"/>
+    <w:lsdException w:name="Date" w:semiHidden="1" w:unhideWhenUsed="1"/>
+    <w:lsdException w:name="Body Text First Indent" w:semiHidden="1" w:unhideWhenUsed="1"/>
+    <w:lsdException w:name="Body Text First Indent 2" w:semiHidden="1" w:unhideWhenUsed="1"/>
+    <w:lsdException w:name="Note Heading" w:semiHidden="1" w:unhideWhenUsed="1"/>
+    <w:lsdException w:name="Body Text 2" w:semiHidden="1" w:unhideWhenUsed="1"/>
+    <w:lsdException w:name="Body Text 3" w:semiHidden="1" w:unhideWhenUsed="1"/>
+    <w:lsdException w:name="Body Text Indent 2" w:semiHidden="1" w:unhideWhenUsed="1"/>
+    <w:lsdException w:name="Body Text Indent 3" w:semiHidden="1" w:unhideWhenUsed="1"/>
+    <w:lsdException w:name="Block Text" w:semiHidden="1" w:unhideWhenUsed="1"/>
+    <w:lsdException w:name="Hyperlink" w:semiHidden="1" w:unhideWhenUsed="1"/>
+    <w:lsdException w:name="FollowedHyperlink" w:semiHidden="1" w:unhideWhenUsed="1"/>
+    <w:lsdException w:name="Strong" w:uiPriority="22" w:qFormat="1"/>
+    <w:lsdException w:name="Emphasis" w:uiPriority="20" w:qFormat="1"/>
+    <w:lsdException w:name="Document Map" w:semiHidden="1" w:unhideWhenUsed="1"/>
+    <w:lsdException w:name="Plain Text" w:semiHidden="1" w:unhideWhenUsed="1"/>
+    <w:lsdException w:name="E-mail Signature" w:semiHidden="1" w:unhideWhenUsed="1"/>
+    <w:lsdException w:name="HTML Top of Form" w:semiHidden="1" w:unhideWhenUsed="1"/>
+    <w:lsdException w:name="HTML Bottom of Form" w:semiHidden="1" w:unhideWhenUsed="1"/>
+    <w:lsdException w:name="Normal (Web)" w:semiHidden="1" w:unhideWhenUsed="1"/>
+    <w:lsdException w:name="HTML Acronym" w:semiHidden="1" w:unhideWhenUsed="1"/>
+    <w:lsdException w:name="HTML Address" w:semiHidden="1" w:unhideWhenUsed="1"/>
+    <w:lsdException w:name="HTML Cite" w:semiHidden="1" w:unhideWhenUsed="1"/>
+    <w:lsdException w:name="HTML Code" w:semiHidden="1" w:unhideWhenUsed="1"/>
+    <w:lsdException w:name="HTML Definition" w:semiHidden="1" w:unhideWhenUsed="1"/>
+    <w:lsdException w:name="HTML Keyboard" w:semiHidden="1" w:unhideWhenUsed="1"/>
+    <w:lsdException w:name="HTML Preformatted" w:semiHidden="1" w:unhideWhenUsed="1"/>
+    <w:lsdException w:name="HTML Sample" w:semiHidden="1" w:unhideWhenUsed="1"/>
+    <w:lsdException w:name="HTML Typewriter" w:semiHidden="1" w:unhideWhenUsed="1"/>
+    <w:lsdException w:name="HTML Variable" w:semiHidden="1" w:unhideWhenUsed="1"/>
+    <w:lsdException w:name="Normal Table" w:semiHidden="1" w:unhideWhenUsed="1"/>
+    <w:lsdException w:name="annotation subject" w:semiHidden="1" w:unhideWhenUsed="1"/>
+    <w:lsdException w:name="No List" w:semiHidden="1" w:unhideWhenUsed="1"/>
+    <w:lsdException w:name="Outline List 1" w:semiHidden="1" w:unhideWhenUsed="1"/>
+    <w:lsdException w:name="Outline List 2" w:semiHidden="1" w:unhideWhenUsed="1"/>
+    <w:lsdException w:name="Outline List 3" w:semiHidden="1" w:unhideWhenUsed="1"/>
+    <w:lsdException w:name="Table Simple 1" w:semiHidden="1" w:unhideWhenUsed="1"/>
+    <w:lsdException w:name="Table Simple 2" w:semiHidden="1" w:unhideWhenUsed="1"/>
+    <w:lsdException w:name="Table Simple 3" w:semiHidden="1" w:unhideWhenUsed="1"/>
+    <w:lsdException w:name="Table Classic 1" w:semiHidden="1" w:unhideWhenUsed="1"/>
+    <w:lsdException w:name="Table Classic 2" w:semiHidden="1" w:unhideWhenUsed="1"/>
+    <w:lsdException w:name="Table Classic 3" w:semiHidden="1" w:unhideWhenUsed="1"/>
+    <w:lsdException w:name="Table Classic 4" w:semiHidden="1" w:unhideWhenUsed="1"/>
+    <w:lsdException w:name="Table Colorful 1" w:semiHidden="1" w:unhideWhenUsed="1"/>
+    <w:lsdException w:name="Table Colorful 2" w:semiHidden="1" w:unhideWhenUsed="1"/>
+    <w:lsdException w:name="Table Colorful 3" w:semiHidden="1" w:unhideWhenUsed="1"/>
+    <w:lsdException w:name="Table Columns 1" w:semiHidden="1" w:unhideWhenUsed="1"/>
+    <w:lsdException w:name="Table Columns 2" w:semiHidden="1" w:unhideWhenUsed="1"/>
+    <w:lsdException w:name="Table Columns 3" w:semiHidden="1" w:unhideWhenUsed="1"/>
+    <w:lsdException w:name="Table Columns 4" w:semiHidden="1" w:unhideWhenUsed="1"/>
+    <w:lsdException w:name="Table Columns 5" w:semiHidden="1" w:unhideWhenUsed="1"/>
+    <w:lsdException w:name="Table Grid 1" w:semiHidden="1" w:unhideWhenUsed="1"/>
+    <w:lsdException w:name="Table Grid 2" w:semiHidden="1" w:unhideWhenUsed="1"/>
+    <w:lsdException w:name="Table Grid 3" w:semiHidden="1" w:unhideWhenUsed="1"/>
+    <w:lsdException w:name="Table Grid 4" w:semiHidden="1" w:unhideWhenUsed="1"/>
+    <w:lsdException w:name="Table Grid 5" w:semiHidden="1" w:unhideWhenUsed="1"/>
+    <w:lsdException w:name="Table Grid 6" w:semiHidden="1" w:unhideWhenUsed="1"/>
+    <w:lsdException w:name="Table Grid 7" w:semiHidden="1" w:unhideWhenUsed="1"/>
+    <w:lsdException w:name="Table Grid 8" w:semiHidden="1" w:unhideWhenUsed="1"/>
+    <w:lsdException w:name="Table List 1" w:semiHidden="1" w:unhideWhenUsed="1"/>
+    <w:lsdException w:name="Table List 2" w:semiHidden="1" w:unhideWhenUsed="1"/>
+    <w:lsdException w:name="Table List 3" w:semiHidden="1" w:unhideWhenUsed="1"/>
+    <w:lsdException w:name="Table List 4" w:semiHidden="1" w:unhideWhenUsed="1"/>
+    <w:lsdException w:name="Table List 5" w:semiHidden="1" w:unhideWhenUsed="1"/>
+    <w:lsdException w:name="Table List 6" w:semiHidden="1" w:unhideWhenUsed="1"/>
+    <w:lsdException w:name="Table List 7" w:semiHidden="1" w:unhideWhenUsed="1"/>
+    <w:lsdException w:name="Table List 8" w:semiHidden="1" w:unhideWhenUsed="1"/>
+    <w:lsdException w:name="Table 3D effects 1" w:semiHidden="1" w:unhideWhenUsed="1"/>
+    <w:lsdException w:name="Table 3D effects 2" w:semiHidden="1" w:unhideWhenUsed="1"/>
+    <w:lsdException w:name="Table 3D effects 3" w:semiHidden="1" w:unhideWhenUsed="1"/>
+    <w:lsdException w:name="Table Contemporary" w:semiHidden="1" w:unhideWhenUsed="1"/>
+    <w:lsdException w:name="Table Elegant" w:semiHidden="1" w:unhideWhenUsed="1"/>
+    <w:lsdException w:name="Table Professional" w:semiHidden="1" w:unhideWhenUsed="1"/>
+    <w:lsdException w:name="Table Subtle 1" w:semiHidden="1" w:unhideWhenUsed="1"/>
+    <w:lsdException w:name="Table Subtle 2" w:semiHidden="1" w:unhideWhenUsed="1"/>
+    <w:lsdException w:name="Table Web 1" w:semiHidden="1" w:unhideWhenUsed="1"/>
+    <w:lsdException w:name="Table Web 2" w:semiHidden="1" w:unhideWhenUsed="1"/>
+    <w:lsdException w:name="Table Web 3" w:semiHidden="1" w:unhideWhenUsed="1"/>
+    <w:lsdException w:name="Balloon Text" w:semiHidden="1" w:unhideWhenUsed="1"/>
+    <w:lsdException w:name="Table Grid" w:uiPriority="59"/>
+    <w:lsdException w:name="Table Theme" w:semiHidden="1" w:unhideWhenUsed="1"/>
+    <w:lsdException w:name="Placeholder Text" w:semiHidden="1"/>
+    <w:lsdException w:name="No Spacing" w:uiPriority="1" w:qFormat="1"/>
+    <w:lsdException w:name="Light Shading" w:uiPriority="60"/>
+    <w:lsdException w:name="Light List" w:uiPriority="61"/>
+    <w:lsdException w:name="Light Grid" w:uiPriority="62"/>
+    <w:lsdException w:name="Medium Shading 1" w:uiPriority="63"/>
+    <w:lsdException w:name="Medium Shading 2" w:uiPriority="64"/>
+    <w:lsdException w:name="Medium List 1" w:uiPriority="65"/>
+    <w:lsdException w:name="Medium List 2" w:uiPriority="66"/>
+    <w:lsdException w:name="Medium Grid 1" w:uiPriority="67"/>
+    <w:lsdException w:name="Medium Grid 2" w:uiPriority="68"/>
+    <w:lsdException w:name="Medium Grid 3" w:uiPriority="69"/>
+    <w:lsdException w:name="Dark List" w:uiPriority="70"/>
+    <w:lsdException w:name="Colorful Shading" w:uiPriority="71"/>
+    <w:lsdException w:name="Colorful List" w:uiPriority="72"/>
+    <w:lsdException w:name="Colorful Grid" w:uiPriority="73"/>
+    <w:lsdException w:name="Light Shading Accent 1" w:uiPriority="60"/>
+    <w:lsdException w:name="Light List Accent 1" w:uiPriority="61"/>
+    <w:lsdException w:name="Light Grid Accent 1" w:uiPriority="62"/>
+    <w:lsdException w:name="Medium Shading 1 Accent 1" w:uiPriority="63"/>
+    <w:lsdException w:name="Medium Shading 2 Accent 1" w:uiPriority="64"/>
+    <w:lsdException w:name="Medium List 1 Accent 1" w:uiPriority="65"/>
+    <w:lsdException w:name="Revision" w:semiHidden="1"/>
+    <w:lsdException w:name="List Paragraph" w:uiPriority="34" w:qFormat="1"/>
+    <w:lsdException w:name="Quote" w:uiPriority="29" w:qFormat="1"/>
+    <w:lsdException w:name="Intense Quote" w:uiPriority="30" w:qFormat="1"/>
+    <w:lsdException w:name="Medium List 2 Accent 1" w:uiPriority="66"/>
+    <w:lsdException w:name="Medium Grid 1 Accent 1" w:uiPriority="67"/>
+    <w:lsdException w:name="Medium Grid 2 Accent 1" w:uiPriority="68"/>
+    <w:lsdException w:name="Medium Grid 3 Accent 1" w:uiPriority="69"/>
+    <w:lsdException w:name="Dark List Accent 1" w:uiPriority="70"/>
+    <w:lsdException w:name="Colorful Shading Accent 1" w:uiPriority="71"/>
+    <w:lsdException w:name="Colorful List Accent 1" w:uiPriority="72"/>
+    <w:lsdException w:name="Colorful Grid Accent 1" w:uiPriority="73"/>
+    <w:lsdException w:name="Light Shading Accent 2" w:uiPriority="60"/>
+    <w:lsdException w:name="Light List Accent 2" w:uiPriority="61"/>
+    <w:lsdException w:name="Light Grid Accent 2" w:uiPriority="62"/>
+    <w:lsdException w:name="Medium Shading 1 Accent 2" w:uiPriority="63"/>
+    <w:lsdException w:name="Medium Shading 2 Accent 2" w:uiPriority="64"/>
+    <w:lsdException w:name="Medium List 1 Accent 2" w:uiPriority="65"/>
+    <w:lsdException w:name="Medium List 2 Accent 2" w:uiPriority="66"/>
+    <w:lsdException w:name="Medium Grid 1 Accent 2" w:uiPriority="67"/>
+    <w:lsdException w:name="Medium Grid 2 Accent 2" w:uiPriority="68"/>
+    <w:lsdException w:name="Medium Grid 3 Accent 2" w:uiPriority="69"/>
+    <w:lsdException w:name="Dark List Accent 2" w:uiPriority="70"/>
+    <w:lsdException w:name="Colorful Shading Accent 2" w:uiPriority="71"/>
+    <w:lsdException w:name="Colorful List Accent 2" w:uiPriority="72"/>
+    <w:lsdException w:name="Colorful Grid Accent 2" w:uiPriority="73"/>
+    <w:lsdException w:name="Light Shading Accent 3" w:uiPriority="60"/>
+    <w:lsdException w:name="Light List Accent 3" w:uiPriority="61"/>
+    <w:lsdException w:name="Light Grid Accent 3" w:uiPriority="62"/>
+    <w:lsdException w:name="Medium Shading 1 Accent 3" w:uiPriority="63"/>
+    <w:lsdException w:name="Medium Shading 2 Accent 3" w:uiPriority="64"/>
+    <w:lsdException w:name="Medium List 1 Accent 3" w:uiPriority="65"/>
+    <w:lsdException w:name="Medium List 2 Accent 3" w:uiPriority="66"/>
+    <w:lsdException w:name="Medium Grid 1 Accent 3" w:uiPriority="67"/>
+    <w:lsdException w:name="Medium Grid 2 Accent 3" w:uiPriority="68"/>
+    <w:lsdException w:name="Medium Grid 3 Accent 3" w:uiPriority="69"/>
+    <w:lsdException w:name="Dark List Accent 3" w:uiPriority="70"/>
+    <w:lsdException w:name="Colorful Shading Accent 3" w:uiPriority="71"/>
+    <w:lsdException w:name="Colorful List Accent 3" w:uiPriority="72"/>
+    <w:lsdException w:name="Colorful Grid Accent 3" w:uiPriority="73"/>
+    <w:lsdException w:name="Light Shading Accent 4" w:uiPriority="60"/>
+    <w:lsdException w:name="Light List Accent 4" w:uiPriority="61"/>
+    <w:lsdException w:name="Light Grid Accent 4" w:uiPriority="62"/>
+    <w:lsdException w:name="Medium Shading 1 Accent 4" w:uiPriority="63"/>
+    <w:lsdException w:name="Medium Shading 2 Accent 4" w:uiPriority="64"/>
+    <w:lsdException w:name="Medium List 1 Accent 4" w:uiPriority="65"/>
+    <w:lsdException w:name="Medium List 2 Accent 4" w:uiPriority="66"/>
+    <w:lsdException w:name="Medium Grid 1 Accent 4" w:uiPriority="67"/>
+    <w:lsdException w:name="Medium Grid 2 Accent 4" w:uiPriority="68"/>
+    <w:lsdException w:name="Medium Grid 3 Accent 4" w:uiPriority="69"/>
+    <w:lsdException w:name="Dark List Accent 4" w:uiPriority="70"/>
+    <w:lsdException w:name="Colorful Shading Accent 4" w:uiPriority="71"/>
+    <w:lsdException w:name="Colorful List Accent 4" w:uiPriority="72"/>
+    <w:lsdException w:name="Colorful Grid Accent 4" w:uiPriority="73"/>
+    <w:lsdException w:name="Light Shading Accent 5" w:uiPriority="60"/>
+    <w:lsdException w:name="Light List Accent 5" w:uiPriority="61"/>
+    <w:lsdException w:name="Light Grid Accent 5" w:uiPriority="62"/>
+    <w:lsdException w:name="Medium Shading 1 Accent 5" w:uiPriority="63"/>
+    <w:lsdException w:name="Medium Shading 2 Accent 5" w:uiPriority="64"/>
+    <w:lsdException w:name="Medium List 1 Accent 5" w:uiPriority="65"/>
+    <w:lsdException w:name="Medium List 2 Accent 5" w:uiPriority="66"/>
+    <w:lsdException w:name="Medium Grid 1 Accent 5" w:uiPriority="67"/>
+    <w:lsdException w:name="Medium Grid 2 Accent 5" w:uiPriority="68"/>
+    <w:lsdException w:name="Medium Grid 3 Accent 5" w:uiPriority="69"/>
+    <w:lsdException w:name="Dark List Accent 5" w:uiPriority="70"/>
+    <w:lsdException w:name="Colorful Shading Accent 5" w:uiPriority="71"/>
+    <w:lsdException w:name="Colorful List Accent 5" w:uiPriority="72"/>
+    <w:lsdException w:name="Colorful Grid Accent 5" w:uiPriority="73"/>
+    <w:lsdException w:name="Light Shading Accent 6" w:uiPriority="60"/>
+    <w:lsdException w:name="Light List Accent 6" w:uiPriority="61"/>
+    <w:lsdException w:name="Light Grid Accent 6" w:uiPriority="62"/>
+    <w:lsdException w:name="Medium Shading 1 Accent 6" w:uiPriority="63"/>
+    <w:lsdException w:name="Medium Shading 2 Accent 6" w:uiPriority="64"/>
+    <w:lsdException w:name="Medium List 1 Accent 6" w:uiPriority="65"/>
+    <w:lsdException w:name="Medium List 2 Accent 6" w:uiPriority="66"/>
+    <w:lsdException w:name="Medium Grid 1 Accent 6" w:uiPriority="67"/>
+    <w:lsdException w:name="Medium Grid 2 Accent 6" w:uiPriority="68"/>
+    <w:lsdException w:name="Medium Grid 3 Accent 6" w:uiPriority="69"/>
+    <w:lsdException w:name="Dark List Accent 6" w:uiPriority="70"/>
+    <w:lsdException w:name="Colorful Shading Accent 6" w:uiPriority="71"/>
+    <w:lsdException w:name="Colorful List Accent 6" w:uiPriority="72"/>
+    <w:lsdException w:name="Colorful Grid Accent 6" w:uiPriority="73"/>
+    <w:lsdException w:name="Subtle Emphasis" w:uiPriority="19" w:qFormat="1"/>
+    <w:lsdException w:name="Intense Emphasis" w:uiPriority="21" w:qFormat="1"/>
+    <w:lsdException w:name="Subtle Reference" w:uiPriority="31" w:qFormat="1"/>
+    <w:lsdException w:name="Intense Reference" w:uiPriority="32" w:qFormat="1"/>
+    <w:lsdException w:name="Book Title" w:uiPriority="33" w:qFormat="1"/>
+    <w:lsdException w:name="Bibliography" w:semiHidden="1" w:uiPriority="37" w:unhideWhenUsed="1"/>
+    <w:lsdException w:name="TOC Heading" w:semiHidden="1" w:uiPriority="39" w:unhideWhenUsed="1" w:qFormat="1"/>
+    <w:lsdException w:name="Plain Table 1" w:uiPriority="41"/>
+    <w:lsdException w:name="Plain Table 2" w:uiPriority="42"/>
+    <w:lsdException w:name="Plain Table 3" w:uiPriority="43"/>
+    <w:lsdException w:name="Plain Table 4" w:uiPriority="44"/>
+    <w:lsdException w:name="Plain Table 5" w:uiPriority="45"/>
+    <w:lsdException w:name="Grid Table Light" w:uiPriority="40"/>
+    <w:lsdException w:name="Grid Table 1 Light" w:uiPriority="46"/>
+    <w:lsdException w:name="Grid Table 2" w:uiPriority="47"/>
+    <w:lsdException w:name="Grid Table 3" w:uiPriority="48"/>
+    <w:lsdException w:name="Grid Table 4" w:uiPriority="49"/>
+    <w:lsdException w:name="Grid Table 5 Dark" w:uiPriority="50"/>
+    <w:lsdException w:name="Grid Table 6 Colorful" w:uiPriority="51"/>
+    <w:lsdException w:name="Grid Table 7 Colorful" w:uiPriority="52"/>
+    <w:lsdException w:name="Grid Table 1 Light Accent 1" w:uiPriority="46"/>
+    <w:lsdException w:name="Grid Table 2 Accent 1" w:uiPriority="47"/>
+    <w:lsdException w:name="Grid Table 3 Accent 1" w:uiPriority="48"/>
+    <w:lsdException w:name="Grid Table 4 Accent 1" w:uiPriority="49"/>
+    <w:lsdException w:name="Grid Table 5 Dark Accent 1" w:uiPriority="50"/>
+    <w:lsdException w:name="Grid Table 6 Colorful Accent 1" w:uiPriority="51"/>
+    <w:lsdException w:name="Grid Table 7 Colorful Accent 1" w:uiPriority="52"/>
+    <w:lsdException w:name="Grid Table 1 Light Accent 2" w:uiPriority="46"/>
+    <w:lsdException w:name="Grid Table 2 Accent 2" w:uiPriority="47"/>
+    <w:lsdException w:name="Grid Table 3 Accent 2" w:uiPriority="48"/>
+    <w:lsdException w:name="Grid Table 4 Accent 2" w:uiPriority="49"/>
+    <w:lsdException w:name="Grid Table 5 Dark Accent 2" w:uiPriority="50"/>
+    <w:lsdException w:name="Grid Table 6 Colorful Accent 2" w:uiPriority="51"/>
+    <w:lsdException w:name="Grid Table 7 Colorful Accent 2" w:uiPriority="52"/>
+    <w:lsdException w:name="Grid Table 1 Light Accent 3" w:uiPriority="46"/>
+    <w:lsdException w:name="Grid Table 2 Accent 3" w:uiPriority="47"/>
+    <w:lsdException w:name="Grid Table 3 Accent 3" w:uiPriority="48"/>
+    <w:lsdException w:name="Grid Table 4 Accent 3" w:uiPriority="49"/>
+    <w:lsdException w:name="Grid Table 5 Dark Accent 3" w:uiPriority="50"/>
+    <w:lsdException w:name="Grid Table 6 Colorful Accent 3" w:uiPriority="51"/>
+    <w:lsdException w:name="Grid Table 7 Colorful Accent 3" w:uiPriority="52"/>
+    <w:lsdException w:name="Grid Table 1 Light Accent 4" w:uiPriority="46"/>
+    <w:lsdException w:name="Grid Table 2 Accent 4" w:uiPriority="47"/>
+    <w:lsdException w:name="Grid Table 3 Accent 4" w:uiPriority="48"/>
+    <w:lsdException w:name="Grid Table 4 Accent 4" w:uiPriority="49"/>
+    <w:lsdException w:name="Grid Table 5 Dark Accent 4" w:uiPriority="50"/>
+    <w:lsdException w:name="Grid Table 6 Colorful Accent 4" w:uiPriority="51"/>
+    <w:lsdException w:name="Grid Table 7 Colorful Accent 4" w:uiPriority="52"/>
+    <w:lsdException w:name="Grid Table 1 Light Accent 5" w:uiPriority="46"/>
+    <w:lsdException w:name="Grid Table 2 Accent 5" w:uiPriority="47"/>
+    <w:lsdException w:name="Grid Table 3 Accent 5" w:uiPriority="48"/>
+    <w:lsdException w:name="Grid Table 4 Accent 5" w:uiPriority="49"/>
+    <w:lsdException w:name="Grid Table 5 Dark Accent 5" w:uiPriority="50"/>
+    <w:lsdException w:name="Grid Table 6 Colorful Accent 5" w:uiPriority="51"/>
+    <w:lsdException w:name="Grid Table 7 Colorful Accent 5" w:uiPriority="52"/>
+    <w:lsdException w:name="Grid Table 1 Light Accent 6" w:uiPriority="46"/>
+    <w:lsdException w:name="Grid Table 2 Accent 6" w:uiPriority="47"/>
+    <w:lsdException w:name="Grid Table 3 Accent 6" w:uiPriority="48"/>
+    <w:lsdException w:name="Grid Table 4 Accent 6" w:uiPriority="49"/>
+    <w:lsdException w:name="Grid Table 5 Dark Accent 6" w:uiPriority="50"/>
+    <w:lsdException w:name="Grid Table 6 Colorful Accent 6" w:uiPriority="51"/>
+    <w:lsdException w:name="Grid Table 7 Colorful Accent 6" w:uiPriority="52"/>
+    <w:lsdException w:name="List Table 1 Light" w:uiPriority="46"/>
+    <w:lsdException w:name="List Table 2" w:uiPriority="47"/>
+    <w:lsdException w:name="List Table 3" w:uiPriority="48"/>
+    <w:lsdException w:name="List Table 4" w:uiPriority="49"/>
+    <w:lsdException w:name="List Table 5 Dark" w:uiPriority="50"/>
+    <w:lsdException w:name="List Table 6 Colorful" w:uiPriority="51"/>
+    <w:lsdException w:name="List Table 7 Colorful" w:uiPriority="52"/>
+    <w:lsdException w:name="List Table 1 Light Accent 1" w:uiPriority="46"/>
+    <w:lsdException w:name="List Table 2 Accent 1" w:uiPriority="47"/>
+    <w:lsdException w:name="List Table 3 Accent 1" w:uiPriority="48"/>
+    <w:lsdException w:name="List Table 4 Accent 1" w:uiPriority="49"/>
+    <w:lsdException w:name="List Table 5 Dark Accent 1" w:uiPriority="50"/>
+    <w:lsdException w:name="List Table 6 Colorful Accent 1" w:uiPriority="51"/>
+    <w:lsdException w:name="List Table 7 Colorful Accent 1" w:uiPriority="52"/>
+    <w:lsdException w:name="List Table 1 Light Accent 2" w:uiPriority="46"/>
+    <w:lsdException w:name="List Table 2 Accent 2" w:uiPriority="47"/>
+    <w:lsdException w:name="List Table 3 Accent 2" w:uiPriority="48"/>
+    <w:lsdException w:name="List Table 4 Accent 2" w:uiPriority="49"/>
+    <w:lsdException w:name="List Table 5 Dark Accent 2" w:uiPriority="50"/>
+    <w:lsdException w:name="List Table 6 Colorful Accent 2" w:uiPriority="51"/>
+    <w:lsdException w:name="List Table 7 Colorful Accent 2" w:uiPriority="52"/>
+    <w:lsdException w:name="List Table 1 Light Accent 3" w:uiPriority="46"/>
+    <w:lsdException w:name="List Table 2 Accent 3" w:uiPriority="47"/>
+    <w:lsdException w:name="List Table 3 Accent 3" w:uiPriority="48"/>
+    <w:lsdException w:name="List Table 4 Accent 3" w:uiPriority="49"/>
+    <w:lsdException w:name="List Table 5 Dark Accent 3" w:uiPriority="50"/>
+    <w:lsdException w:name="List Table 6 Colorful Accent 3" w:uiPriority="51"/>
+    <w:lsdException w:name="List Table 7 Colorful Accent 3" w:uiPriority="52"/>
+    <w:lsdException w:name="List Table 1 Light Accent 4" w:uiPriority="46"/>
+    <w:lsdException w:name="List Table 2 Accent 4" w:uiPriority="47"/>
+    <w:lsdException w:name="List Table 3 Accent 4" w:uiPriority="48"/>
+    <w:lsdException w:name="List Table 4 Accent 4" w:uiPriority="49"/>
+    <w:lsdException w:name="List Table 5 Dark Accent 4" w:uiPriority="50"/>
+    <w:lsdException w:name="List Table 6 Colorful Accent 4" w:uiPriority="51"/>
+    <w:lsdException w:name="List Table 7 Colorful Accent 4" w:uiPriority="52"/>
+    <w:lsdException w:name="List Table 1 Light Accent 5" w:uiPriority="46"/>
+    <w:lsdException w:name="List Table 2 Accent 5" w:uiPriority="47"/>
+    <w:lsdException w:name="List Table 3 Accent 5" w:uiPriority="48"/>
+    <w:lsdException w:name="List Table 4 Accent 5" w:uiPriority="49"/>
+    <w:lsdException w:name="List Table 5 Dark Accent 5" w:uiPriority="50"/>
+    <w:lsdException w:name="List Table 6 Colorful Accent 5" w:uiPriority="51"/>
+    <w:lsdException w:name="List Table 7 Colorful Accent 5" w:uiPriority="52"/>
+    <w:lsdException w:name="List Table 1 Light Accent 6" w:uiPriority="46"/>
+    <w:lsdException w:name="List Table 2 Accent 6" w:uiPriority="47"/>
+    <w:lsdException w:name="List Table 3 Accent 6" w:uiPriority="48"/>
+    <w:lsdException w:name="List Table 4 Accent 6" w:uiPriority="49"/>
+    <w:lsdException w:name="List Table 5 Dark Accent 6" w:uiPriority="50"/>
+    <w:lsdException w:name="List Table 6 Colorful Accent 6" w:uiPriority="51"/>
+    <w:lsdException w:name="List Table 7 Colorful Accent 6" w:uiPriority="52"/>
   </w:latentStyles>
   <w:style w:type="paragraph" w:default="1" w:styleId="Standard">
     <w:name w:val="Normal"/>
@@ -2458,195 +4033,103 @@
     <w:uiPriority w:val="99"/>
     <w:rsid w:val="00CA2520"/>
   </w:style>
-</w:styles>
-</file>
-
-<file path=word/stylesWithEffects.xml><?xml version="1.0" encoding="utf-8"?>
-<w:styles xmlns:wpc="http://schemas.microsoft.com/office/word/2010/wordprocessingCanvas" xmlns:mc="http://schemas.openxmlformats.org/markup-compatibility/2006" xmlns:o="urn:schemas-microsoft-com:office:office" xmlns:r="http://schemas.openxmlformats.org/officeDocument/2006/relationships" xmlns:m="http://schemas.openxmlformats.org/officeDocument/2006/math" xmlns:v="urn:schemas-microsoft-com:vml" xmlns:wp14="http://schemas.microsoft.com/office/word/2010/wordprocessingDrawing" xmlns:wp="http://schemas.openxmlformats.org/drawingml/2006/wordprocessingDrawing" xmlns:w10="urn:schemas-microsoft-com:office:word" xmlns:w="http://schemas.openxmlformats.org/wordprocessingml/2006/main" xmlns:w14="http://schemas.microsoft.com/office/word/2010/wordml" xmlns:wpg="http://schemas.microsoft.com/office/word/2010/wordprocessingGroup" xmlns:wpi="http://schemas.microsoft.com/office/word/2010/wordprocessingInk" xmlns:wne="http://schemas.microsoft.com/office/word/2006/wordml" xmlns:wps="http://schemas.microsoft.com/office/word/2010/wordprocessingShape" mc:Ignorable="w14 wp14">
-  <w:docDefaults>
-    <w:rPrDefault>
-      <w:rPr>
-        <w:rFonts w:asciiTheme="minorHAnsi" w:eastAsiaTheme="minorEastAsia" w:hAnsiTheme="minorHAnsi" w:cstheme="minorBidi"/>
-        <w:sz w:val="22"/>
-        <w:szCs w:val="22"/>
-        <w:lang w:val="de-DE" w:eastAsia="de-DE" w:bidi="ar-SA"/>
-      </w:rPr>
-    </w:rPrDefault>
-    <w:pPrDefault>
-      <w:pPr>
-        <w:spacing w:after="200" w:line="276" w:lineRule="auto"/>
-      </w:pPr>
-    </w:pPrDefault>
-  </w:docDefaults>
-  <w:latentStyles w:defLockedState="0" w:defUIPriority="99" w:defSemiHidden="1" w:defUnhideWhenUsed="1" w:defQFormat="0" w:count="267">
-    <w:lsdException w:name="Normal" w:semiHidden="0" w:uiPriority="0" w:unhideWhenUsed="0" w:qFormat="1"/>
-    <w:lsdException w:name="heading 1" w:semiHidden="0" w:uiPriority="9" w:unhideWhenUsed="0" w:qFormat="1"/>
-    <w:lsdException w:name="heading 2" w:uiPriority="9" w:qFormat="1"/>
-    <w:lsdException w:name="heading 3" w:uiPriority="9" w:qFormat="1"/>
-    <w:lsdException w:name="heading 4" w:uiPriority="9" w:qFormat="1"/>
-    <w:lsdException w:name="heading 5" w:uiPriority="9" w:qFormat="1"/>
-    <w:lsdException w:name="heading 6" w:uiPriority="9" w:qFormat="1"/>
-    <w:lsdException w:name="heading 7" w:uiPriority="9" w:qFormat="1"/>
-    <w:lsdException w:name="heading 8" w:uiPriority="9" w:qFormat="1"/>
-    <w:lsdException w:name="heading 9" w:uiPriority="9" w:qFormat="1"/>
-    <w:lsdException w:name="toc 1" w:uiPriority="39"/>
-    <w:lsdException w:name="toc 2" w:uiPriority="39"/>
-    <w:lsdException w:name="toc 3" w:uiPriority="39"/>
-    <w:lsdException w:name="toc 4" w:uiPriority="39"/>
-    <w:lsdException w:name="toc 5" w:uiPriority="39"/>
-    <w:lsdException w:name="toc 6" w:uiPriority="39"/>
-    <w:lsdException w:name="toc 7" w:uiPriority="39"/>
-    <w:lsdException w:name="toc 8" w:uiPriority="39"/>
-    <w:lsdException w:name="toc 9" w:uiPriority="39"/>
-    <w:lsdException w:name="caption" w:uiPriority="35" w:qFormat="1"/>
-    <w:lsdException w:name="Title" w:semiHidden="0" w:uiPriority="10" w:unhideWhenUsed="0" w:qFormat="1"/>
-    <w:lsdException w:name="Default Paragraph Font" w:uiPriority="1"/>
-    <w:lsdException w:name="Subtitle" w:semiHidden="0" w:uiPriority="11" w:unhideWhenUsed="0" w:qFormat="1"/>
-    <w:lsdException w:name="Strong" w:semiHidden="0" w:uiPriority="22" w:unhideWhenUsed="0" w:qFormat="1"/>
-    <w:lsdException w:name="Emphasis" w:semiHidden="0" w:uiPriority="20" w:unhideWhenUsed="0" w:qFormat="1"/>
-    <w:lsdException w:name="Table Grid" w:semiHidden="0" w:uiPriority="59" w:unhideWhenUsed="0"/>
-    <w:lsdException w:name="Placeholder Text" w:unhideWhenUsed="0"/>
-    <w:lsdException w:name="No Spacing" w:semiHidden="0" w:uiPriority="1" w:unhideWhenUsed="0" w:qFormat="1"/>
-    <w:lsdException w:name="Light Shading" w:semiHidden="0" w:uiPriority="60" w:unhideWhenUsed="0"/>
-    <w:lsdException w:name="Light List" w:semiHidden="0" w:uiPriority="61" w:unhideWhenUsed="0"/>
-    <w:lsdException w:name="Light Grid" w:semiHidden="0" w:uiPriority="62" w:unhideWhenUsed="0"/>
-    <w:lsdException w:name="Medium Shading 1" w:semiHidden="0" w:uiPriority="63" w:unhideWhenUsed="0"/>
-    <w:lsdException w:name="Medium Shading 2" w:semiHidden="0" w:uiPriority="64" w:unhideWhenUsed="0"/>
-    <w:lsdException w:name="Medium List 1" w:semiHidden="0" w:uiPriority="65" w:unhideWhenUsed="0"/>
-    <w:lsdException w:name="Medium List 2" w:semiHidden="0" w:uiPriority="66" w:unhideWhenUsed="0"/>
-    <w:lsdException w:name="Medium Grid 1" w:semiHidden="0" w:uiPriority="67" w:unhideWhenUsed="0"/>
-    <w:lsdException w:name="Medium Grid 2" w:semiHidden="0" w:uiPriority="68" w:unhideWhenUsed="0"/>
-    <w:lsdException w:name="Medium Grid 3" w:semiHidden="0" w:uiPriority="69" w:unhideWhenUsed="0"/>
-    <w:lsdException w:name="Dark List" w:semiHidden="0" w:uiPriority="70" w:unhideWhenUsed="0"/>
-    <w:lsdException w:name="Colorful Shading" w:semiHidden="0" w:uiPriority="71" w:unhideWhenUsed="0"/>
-    <w:lsdException w:name="Colorful List" w:semiHidden="0" w:uiPriority="72" w:unhideWhenUsed="0"/>
-    <w:lsdException w:name="Colorful Grid" w:semiHidden="0" w:uiPriority="73" w:unhideWhenUsed="0"/>
-    <w:lsdException w:name="Light Shading Accent 1" w:semiHidden="0" w:uiPriority="60" w:unhideWhenUsed="0"/>
-    <w:lsdException w:name="Light List Accent 1" w:semiHidden="0" w:uiPriority="61" w:unhideWhenUsed="0"/>
-    <w:lsdException w:name="Light Grid Accent 1" w:semiHidden="0" w:uiPriority="62" w:unhideWhenUsed="0"/>
-    <w:lsdException w:name="Medium Shading 1 Accent 1" w:semiHidden="0" w:uiPriority="63" w:unhideWhenUsed="0"/>
-    <w:lsdException w:name="Medium Shading 2 Accent 1" w:semiHidden="0" w:uiPriority="64" w:unhideWhenUsed="0"/>
-    <w:lsdException w:name="Medium List 1 Accent 1" w:semiHidden="0" w:uiPriority="65" w:unhideWhenUsed="0"/>
-    <w:lsdException w:name="Revision" w:unhideWhenUsed="0"/>
-    <w:lsdException w:name="List Paragraph" w:semiHidden="0" w:uiPriority="34" w:unhideWhenUsed="0" w:qFormat="1"/>
-    <w:lsdException w:name="Quote" w:semiHidden="0" w:uiPriority="29" w:unhideWhenUsed="0" w:qFormat="1"/>
-    <w:lsdException w:name="Intense Quote" w:semiHidden="0" w:uiPriority="30" w:unhideWhenUsed="0" w:qFormat="1"/>
-    <w:lsdException w:name="Medium List 2 Accent 1" w:semiHidden="0" w:uiPriority="66" w:unhideWhenUsed="0"/>
-    <w:lsdException w:name="Medium Grid 1 Accent 1" w:semiHidden="0" w:uiPriority="67" w:unhideWhenUsed="0"/>
-    <w:lsdException w:name="Medium Grid 2 Accent 1" w:semiHidden="0" w:uiPriority="68" w:unhideWhenUsed="0"/>
-    <w:lsdException w:name="Medium Grid 3 Accent 1" w:semiHidden="0" w:uiPriority="69" w:unhideWhenUsed="0"/>
-    <w:lsdException w:name="Dark List Accent 1" w:semiHidden="0" w:uiPriority="70" w:unhideWhenUsed="0"/>
-    <w:lsdException w:name="Colorful Shading Accent 1" w:semiHidden="0" w:uiPriority="71" w:unhideWhenUsed="0"/>
-    <w:lsdException w:name="Colorful List Accent 1" w:semiHidden="0" w:uiPriority="72" w:unhideWhenUsed="0"/>
-    <w:lsdException w:name="Colorful Grid Accent 1" w:semiHidden="0" w:uiPriority="73" w:unhideWhenUsed="0"/>
-    <w:lsdException w:name="Light Shading Accent 2" w:semiHidden="0" w:uiPriority="60" w:unhideWhenUsed="0"/>
-    <w:lsdException w:name="Light List Accent 2" w:semiHidden="0" w:uiPriority="61" w:unhideWhenUsed="0"/>
-    <w:lsdException w:name="Light Grid Accent 2" w:semiHidden="0" w:uiPriority="62" w:unhideWhenUsed="0"/>
-    <w:lsdException w:name="Medium Shading 1 Accent 2" w:semiHidden="0" w:uiPriority="63" w:unhideWhenUsed="0"/>
-    <w:lsdException w:name="Medium Shading 2 Accent 2" w:semiHidden="0" w:uiPriority="64" w:unhideWhenUsed="0"/>
-    <w:lsdException w:name="Medium List 1 Accent 2" w:semiHidden="0" w:uiPriority="65" w:unhideWhenUsed="0"/>
-    <w:lsdException w:name="Medium List 2 Accent 2" w:semiHidden="0" w:uiPriority="66" w:unhideWhenUsed="0"/>
-    <w:lsdException w:name="Medium Grid 1 Accent 2" w:semiHidden="0" w:uiPriority="67" w:unhideWhenUsed="0"/>
-    <w:lsdException w:name="Medium Grid 2 Accent 2" w:semiHidden="0" w:uiPriority="68" w:unhideWhenUsed="0"/>
-    <w:lsdException w:name="Medium Grid 3 Accent 2" w:semiHidden="0" w:uiPriority="69" w:unhideWhenUsed="0"/>
-    <w:lsdException w:name="Dark List Accent 2" w:semiHidden="0" w:uiPriority="70" w:unhideWhenUsed="0"/>
-    <w:lsdException w:name="Colorful Shading Accent 2" w:semiHidden="0" w:uiPriority="71" w:unhideWhenUsed="0"/>
-    <w:lsdException w:name="Colorful List Accent 2" w:semiHidden="0" w:uiPriority="72" w:unhideWhenUsed="0"/>
-    <w:lsdException w:name="Colorful Grid Accent 2" w:semiHidden="0" w:uiPriority="73" w:unhideWhenUsed="0"/>
-    <w:lsdException w:name="Light Shading Accent 3" w:semiHidden="0" w:uiPriority="60" w:unhideWhenUsed="0"/>
-    <w:lsdException w:name="Light List Accent 3" w:semiHidden="0" w:uiPriority="61" w:unhideWhenUsed="0"/>
-    <w:lsdException w:name="Light Grid Accent 3" w:semiHidden="0" w:uiPriority="62" w:unhideWhenUsed="0"/>
-    <w:lsdException w:name="Medium Shading 1 Accent 3" w:semiHidden="0" w:uiPriority="63" w:unhideWhenUsed="0"/>
-    <w:lsdException w:name="Medium Shading 2 Accent 3" w:semiHidden="0" w:uiPriority="64" w:unhideWhenUsed="0"/>
-    <w:lsdException w:name="Medium List 1 Accent 3" w:semiHidden="0" w:uiPriority="65" w:unhideWhenUsed="0"/>
-    <w:lsdException w:name="Medium List 2 Accent 3" w:semiHidden="0" w:uiPriority="66" w:unhideWhenUsed="0"/>
-    <w:lsdException w:name="Medium Grid 1 Accent 3" w:semiHidden="0" w:uiPriority="67" w:unhideWhenUsed="0"/>
-    <w:lsdException w:name="Medium Grid 2 Accent 3" w:semiHidden="0" w:uiPriority="68" w:unhideWhenUsed="0"/>
-    <w:lsdException w:name="Medium Grid 3 Accent 3" w:semiHidden="0" w:uiPriority="69" w:unhideWhenUsed="0"/>
-    <w:lsdException w:name="Dark List Accent 3" w:semiHidden="0" w:uiPriority="70" w:unhideWhenUsed="0"/>
-    <w:lsdException w:name="Colorful Shading Accent 3" w:semiHidden="0" w:uiPriority="71" w:unhideWhenUsed="0"/>
-    <w:lsdException w:name="Colorful List Accent 3" w:semiHidden="0" w:uiPriority="72" w:unhideWhenUsed="0"/>
-    <w:lsdException w:name="Colorful Grid Accent 3" w:semiHidden="0" w:uiPriority="73" w:unhideWhenUsed="0"/>
-    <w:lsdException w:name="Light Shading Accent 4" w:semiHidden="0" w:uiPriority="60" w:unhideWhenUsed="0"/>
-    <w:lsdException w:name="Light List Accent 4" w:semiHidden="0" w:uiPriority="61" w:unhideWhenUsed="0"/>
-    <w:lsdException w:name="Light Grid Accent 4" w:semiHidden="0" w:uiPriority="62" w:unhideWhenUsed="0"/>
-    <w:lsdException w:name="Medium Shading 1 Accent 4" w:semiHidden="0" w:uiPriority="63" w:unhideWhenUsed="0"/>
-    <w:lsdException w:name="Medium Shading 2 Accent 4" w:semiHidden="0" w:uiPriority="64" w:unhideWhenUsed="0"/>
-    <w:lsdException w:name="Medium List 1 Accent 4" w:semiHidden="0" w:uiPriority="65" w:unhideWhenUsed="0"/>
-    <w:lsdException w:name="Medium List 2 Accent 4" w:semiHidden="0" w:uiPriority="66" w:unhideWhenUsed="0"/>
-    <w:lsdException w:name="Medium Grid 1 Accent 4" w:semiHidden="0" w:uiPriority="67" w:unhideWhenUsed="0"/>
-    <w:lsdException w:name="Medium Grid 2 Accent 4" w:semiHidden="0" w:uiPriority="68" w:unhideWhenUsed="0"/>
-    <w:lsdException w:name="Medium Grid 3 Accent 4" w:semiHidden="0" w:uiPriority="69" w:unhideWhenUsed="0"/>
-    <w:lsdException w:name="Dark List Accent 4" w:semiHidden="0" w:uiPriority="70" w:unhideWhenUsed="0"/>
-    <w:lsdException w:name="Colorful Shading Accent 4" w:semiHidden="0" w:uiPriority="71" w:unhideWhenUsed="0"/>
-    <w:lsdException w:name="Colorful List Accent 4" w:semiHidden="0" w:uiPriority="72" w:unhideWhenUsed="0"/>
-    <w:lsdException w:name="Colorful Grid Accent 4" w:semiHidden="0" w:uiPriority="73" w:unhideWhenUsed="0"/>
-    <w:lsdException w:name="Light Shading Accent 5" w:semiHidden="0" w:uiPriority="60" w:unhideWhenUsed="0"/>
-    <w:lsdException w:name="Light List Accent 5" w:semiHidden="0" w:uiPriority="61" w:unhideWhenUsed="0"/>
-    <w:lsdException w:name="Light Grid Accent 5" w:semiHidden="0" w:uiPriority="62" w:unhideWhenUsed="0"/>
-    <w:lsdException w:name="Medium Shading 1 Accent 5" w:semiHidden="0" w:uiPriority="63" w:unhideWhenUsed="0"/>
-    <w:lsdException w:name="Medium Shading 2 Accent 5" w:semiHidden="0" w:uiPriority="64" w:unhideWhenUsed="0"/>
-    <w:lsdException w:name="Medium List 1 Accent 5" w:semiHidden="0" w:uiPriority="65" w:unhideWhenUsed="0"/>
-    <w:lsdException w:name="Medium List 2 Accent 5" w:semiHidden="0" w:uiPriority="66" w:unhideWhenUsed="0"/>
-    <w:lsdException w:name="Medium Grid 1 Accent 5" w:semiHidden="0" w:uiPriority="67" w:unhideWhenUsed="0"/>
-    <w:lsdException w:name="Medium Grid 2 Accent 5" w:semiHidden="0" w:uiPriority="68" w:unhideWhenUsed="0"/>
-    <w:lsdException w:name="Medium Grid 3 Accent 5" w:semiHidden="0" w:uiPriority="69" w:unhideWhenUsed="0"/>
-    <w:lsdException w:name="Dark List Accent 5" w:semiHidden="0" w:uiPriority="70" w:unhideWhenUsed="0"/>
-    <w:lsdException w:name="Colorful Shading Accent 5" w:semiHidden="0" w:uiPriority="71" w:unhideWhenUsed="0"/>
-    <w:lsdException w:name="Colorful List Accent 5" w:semiHidden="0" w:uiPriority="72" w:unhideWhenUsed="0"/>
-    <w:lsdException w:name="Colorful Grid Accent 5" w:semiHidden="0" w:uiPriority="73" w:unhideWhenUsed="0"/>
-    <w:lsdException w:name="Light Shading Accent 6" w:semiHidden="0" w:uiPriority="60" w:unhideWhenUsed="0"/>
-    <w:lsdException w:name="Light List Accent 6" w:semiHidden="0" w:uiPriority="61" w:unhideWhenUsed="0"/>
-    <w:lsdException w:name="Light Grid Accent 6" w:semiHidden="0" w:uiPriority="62" w:unhideWhenUsed="0"/>
-    <w:lsdException w:name="Medium Shading 1 Accent 6" w:semiHidden="0" w:uiPriority="63" w:unhideWhenUsed="0"/>
-    <w:lsdException w:name="Medium Shading 2 Accent 6" w:semiHidden="0" w:uiPriority="64" w:unhideWhenUsed="0"/>
-    <w:lsdException w:name="Medium List 1 Accent 6" w:semiHidden="0" w:uiPriority="65" w:unhideWhenUsed="0"/>
-    <w:lsdException w:name="Medium List 2 Accent 6" w:semiHidden="0" w:uiPriority="66" w:unhideWhenUsed="0"/>
-    <w:lsdException w:name="Medium Grid 1 Accent 6" w:semiHidden="0" w:uiPriority="67" w:unhideWhenUsed="0"/>
-    <w:lsdException w:name="Medium Grid 2 Accent 6" w:semiHidden="0" w:uiPriority="68" w:unhideWhenUsed="0"/>
-    <w:lsdException w:name="Medium Grid 3 Accent 6" w:semiHidden="0" w:uiPriority="69" w:unhideWhenUsed="0"/>
-    <w:lsdException w:name="Dark List Accent 6" w:semiHidden="0" w:uiPriority="70" w:unhideWhenUsed="0"/>
-    <w:lsdException w:name="Colorful Shading Accent 6" w:semiHidden="0" w:uiPriority="71" w:unhideWhenUsed="0"/>
-    <w:lsdException w:name="Colorful List Accent 6" w:semiHidden="0" w:uiPriority="72" w:unhideWhenUsed="0"/>
-    <w:lsdException w:name="Colorful Grid Accent 6" w:semiHidden="0" w:uiPriority="73" w:unhideWhenUsed="0"/>
-    <w:lsdException w:name="Subtle Emphasis" w:semiHidden="0" w:uiPriority="19" w:unhideWhenUsed="0" w:qFormat="1"/>
-    <w:lsdException w:name="Intense Emphasis" w:semiHidden="0" w:uiPriority="21" w:unhideWhenUsed="0" w:qFormat="1"/>
-    <w:lsdException w:name="Subtle Reference" w:semiHidden="0" w:uiPriority="31" w:unhideWhenUsed="0" w:qFormat="1"/>
-    <w:lsdException w:name="Intense Reference" w:semiHidden="0" w:uiPriority="32" w:unhideWhenUsed="0" w:qFormat="1"/>
-    <w:lsdException w:name="Book Title" w:semiHidden="0" w:uiPriority="33" w:unhideWhenUsed="0" w:qFormat="1"/>
-    <w:lsdException w:name="Bibliography" w:uiPriority="37"/>
-    <w:lsdException w:name="TOC Heading" w:uiPriority="39" w:qFormat="1"/>
-  </w:latentStyles>
-  <w:style w:type="paragraph" w:default="1" w:styleId="Standard">
-    <w:name w:val="Normal"/>
-    <w:qFormat/>
-  </w:style>
-  <w:style w:type="character" w:default="1" w:styleId="Absatz-Standardschriftart">
-    <w:name w:val="Default Paragraph Font"/>
-    <w:uiPriority w:val="1"/>
-    <w:semiHidden/>
-    <w:unhideWhenUsed/>
-  </w:style>
-  <w:style w:type="table" w:default="1" w:styleId="NormaleTabelle">
-    <w:name w:val="Normal Table"/>
+  <w:style w:type="character" w:styleId="Kommentarzeichen">
+    <w:name w:val="annotation reference"/>
+    <w:basedOn w:val="Absatz-Standardschriftart"/>
     <w:uiPriority w:val="99"/>
     <w:semiHidden/>
     <w:unhideWhenUsed/>
-    <w:tblPr>
-      <w:tblInd w:w="0" w:type="dxa"/>
-      <w:tblCellMar>
-        <w:top w:w="0" w:type="dxa"/>
-        <w:left w:w="108" w:type="dxa"/>
-        <w:bottom w:w="0" w:type="dxa"/>
-        <w:right w:w="108" w:type="dxa"/>
-      </w:tblCellMar>
-    </w:tblPr>
+    <w:rsid w:val="00CE6B7B"/>
+    <w:rPr>
+      <w:sz w:val="16"/>
+      <w:szCs w:val="16"/>
+    </w:rPr>
   </w:style>
-  <w:style w:type="numbering" w:default="1" w:styleId="KeineListe">
-    <w:name w:val="No List"/>
+  <w:style w:type="paragraph" w:styleId="Kommentartext">
+    <w:name w:val="annotation text"/>
+    <w:basedOn w:val="Standard"/>
+    <w:link w:val="KommentartextZchn"/>
     <w:uiPriority w:val="99"/>
     <w:semiHidden/>
     <w:unhideWhenUsed/>
+    <w:rsid w:val="00CE6B7B"/>
+    <w:pPr>
+      <w:spacing w:line="240" w:lineRule="auto"/>
+    </w:pPr>
+    <w:rPr>
+      <w:sz w:val="20"/>
+      <w:szCs w:val="20"/>
+    </w:rPr>
+  </w:style>
+  <w:style w:type="character" w:customStyle="1" w:styleId="KommentartextZchn">
+    <w:name w:val="Kommentartext Zchn"/>
+    <w:basedOn w:val="Absatz-Standardschriftart"/>
+    <w:link w:val="Kommentartext"/>
+    <w:uiPriority w:val="99"/>
+    <w:semiHidden/>
+    <w:rsid w:val="00CE6B7B"/>
+    <w:rPr>
+      <w:sz w:val="20"/>
+      <w:szCs w:val="20"/>
+    </w:rPr>
+  </w:style>
+  <w:style w:type="paragraph" w:styleId="Kommentarthema">
+    <w:name w:val="annotation subject"/>
+    <w:basedOn w:val="Kommentartext"/>
+    <w:next w:val="Kommentartext"/>
+    <w:link w:val="KommentarthemaZchn"/>
+    <w:uiPriority w:val="99"/>
+    <w:semiHidden/>
+    <w:unhideWhenUsed/>
+    <w:rsid w:val="00CE6B7B"/>
+    <w:rPr>
+      <w:b/>
+      <w:bCs/>
+    </w:rPr>
+  </w:style>
+  <w:style w:type="character" w:customStyle="1" w:styleId="KommentarthemaZchn">
+    <w:name w:val="Kommentarthema Zchn"/>
+    <w:basedOn w:val="KommentartextZchn"/>
+    <w:link w:val="Kommentarthema"/>
+    <w:uiPriority w:val="99"/>
+    <w:semiHidden/>
+    <w:rsid w:val="00CE6B7B"/>
+    <w:rPr>
+      <w:b/>
+      <w:bCs/>
+      <w:sz w:val="20"/>
+      <w:szCs w:val="20"/>
+    </w:rPr>
+  </w:style>
+  <w:style w:type="paragraph" w:styleId="Sprechblasentext">
+    <w:name w:val="Balloon Text"/>
+    <w:basedOn w:val="Standard"/>
+    <w:link w:val="SprechblasentextZchn"/>
+    <w:uiPriority w:val="99"/>
+    <w:semiHidden/>
+    <w:unhideWhenUsed/>
+    <w:rsid w:val="00CE6B7B"/>
+    <w:pPr>
+      <w:spacing w:after="0" w:line="240" w:lineRule="auto"/>
+    </w:pPr>
+    <w:rPr>
+      <w:rFonts w:ascii="Segoe UI" w:hAnsi="Segoe UI" w:cs="Segoe UI"/>
+      <w:sz w:val="18"/>
+      <w:szCs w:val="18"/>
+    </w:rPr>
+  </w:style>
+  <w:style w:type="character" w:customStyle="1" w:styleId="SprechblasentextZchn">
+    <w:name w:val="Sprechblasentext Zchn"/>
+    <w:basedOn w:val="Absatz-Standardschriftart"/>
+    <w:link w:val="Sprechblasentext"/>
+    <w:uiPriority w:val="99"/>
+    <w:semiHidden/>
+    <w:rsid w:val="00CE6B7B"/>
+    <w:rPr>
+      <w:rFonts w:ascii="Segoe UI" w:hAnsi="Segoe UI" w:cs="Segoe UI"/>
+      <w:sz w:val="18"/>
+      <w:szCs w:val="18"/>
+    </w:rPr>
   </w:style>
 </w:styles>
 </file>

</xml_diff>